<commit_message>
uploaded missing exp protocols
</commit_message>
<xml_diff>
--- a/glue_protocols/20220401_triples_v6_Glue_Protocoll.docx
+++ b/glue_protocols/20220401_triples_v6_Glue_Protocoll.docx
@@ -1,6 +1,6 @@
 
 <file path=word/document.xml><?xml version="1.0" encoding="utf-8"?>
-<w:document xmlns:wpc="http://schemas.microsoft.com/office/word/2010/wordprocessingCanvas" xmlns:cx="http://schemas.microsoft.com/office/drawing/2014/chartex" xmlns:cx1="http://schemas.microsoft.com/office/drawing/2015/9/8/chartex" xmlns:cx2="http://schemas.microsoft.com/office/drawing/2015/10/21/chartex" xmlns:cx3="http://schemas.microsoft.com/office/drawing/2016/5/9/chartex" xmlns:cx4="http://schemas.microsoft.com/office/drawing/2016/5/10/chartex" xmlns:cx5="http://schemas.microsoft.com/office/drawing/2016/5/11/chartex" xmlns:cx6="http://schemas.microsoft.com/office/drawing/2016/5/12/chartex" xmlns:cx7="http://schemas.microsoft.com/office/drawing/2016/5/13/chartex" xmlns:cx8="http://schemas.microsoft.com/office/drawing/2016/5/14/chartex" xmlns:mc="http://schemas.openxmlformats.org/markup-compatibility/2006" xmlns:aink="http://schemas.microsoft.com/office/drawing/2016/ink" xmlns:am3d="http://schemas.microsoft.com/office/drawing/2017/model3d" xmlns:o="urn:schemas-microsoft-com:office:office" xmlns:r="http://schemas.openxmlformats.org/officeDocument/2006/relationships" xmlns:m="http://schemas.openxmlformats.org/officeDocument/2006/math" xmlns:v="urn:schemas-microsoft-com:vml" xmlns:wp14="http://schemas.microsoft.com/office/word/2010/wordprocessingDrawing" xmlns:wp="http://schemas.openxmlformats.org/drawingml/2006/wordprocessingDrawing" xmlns:w10="urn:schemas-microsoft-com:office:word" xmlns:w="http://schemas.openxmlformats.org/wordprocessingml/2006/main" xmlns:w14="http://schemas.microsoft.com/office/word/2010/wordml" xmlns:w15="http://schemas.microsoft.com/office/word/2012/wordml" xmlns:w16cex="http://schemas.microsoft.com/office/word/2018/wordml/cex" xmlns:w16cid="http://schemas.microsoft.com/office/word/2016/wordml/cid" xmlns:w16="http://schemas.microsoft.com/office/word/2018/wordml" xmlns:w16sdtdh="http://schemas.microsoft.com/office/word/2020/wordml/sdtdatahash" xmlns:w16se="http://schemas.microsoft.com/office/word/2015/wordml/symex" xmlns:wpg="http://schemas.microsoft.com/office/word/2010/wordprocessingGroup" xmlns:wpi="http://schemas.microsoft.com/office/word/2010/wordprocessingInk" xmlns:wne="http://schemas.microsoft.com/office/word/2006/wordml" xmlns:wps="http://schemas.microsoft.com/office/word/2010/wordprocessingShape" mc:Ignorable="w14 w15 w16se w16cid w16 w16cex w16sdtdh wp14">
+<w:document xmlns:wpc="http://schemas.microsoft.com/office/word/2010/wordprocessingCanvas" xmlns:cx="http://schemas.microsoft.com/office/drawing/2014/chartex" xmlns:cx1="http://schemas.microsoft.com/office/drawing/2015/9/8/chartex" xmlns:cx2="http://schemas.microsoft.com/office/drawing/2015/10/21/chartex" xmlns:cx3="http://schemas.microsoft.com/office/drawing/2016/5/9/chartex" xmlns:cx4="http://schemas.microsoft.com/office/drawing/2016/5/10/chartex" xmlns:cx5="http://schemas.microsoft.com/office/drawing/2016/5/11/chartex" xmlns:cx6="http://schemas.microsoft.com/office/drawing/2016/5/12/chartex" xmlns:cx7="http://schemas.microsoft.com/office/drawing/2016/5/13/chartex" xmlns:cx8="http://schemas.microsoft.com/office/drawing/2016/5/14/chartex" xmlns:mc="http://schemas.openxmlformats.org/markup-compatibility/2006" xmlns:aink="http://schemas.microsoft.com/office/drawing/2016/ink" xmlns:am3d="http://schemas.microsoft.com/office/drawing/2017/model3d" xmlns:o="urn:schemas-microsoft-com:office:office" xmlns:oel="http://schemas.microsoft.com/office/2019/extlst" xmlns:r="http://schemas.openxmlformats.org/officeDocument/2006/relationships" xmlns:m="http://schemas.openxmlformats.org/officeDocument/2006/math" xmlns:v="urn:schemas-microsoft-com:vml" xmlns:wp14="http://schemas.microsoft.com/office/word/2010/wordprocessingDrawing" xmlns:wp="http://schemas.openxmlformats.org/drawingml/2006/wordprocessingDrawing" xmlns:w10="urn:schemas-microsoft-com:office:word" xmlns:w="http://schemas.openxmlformats.org/wordprocessingml/2006/main" xmlns:w14="http://schemas.microsoft.com/office/word/2010/wordml" xmlns:w15="http://schemas.microsoft.com/office/word/2012/wordml" xmlns:w16cex="http://schemas.microsoft.com/office/word/2018/wordml/cex" xmlns:w16cid="http://schemas.microsoft.com/office/word/2016/wordml/cid" xmlns:w16="http://schemas.microsoft.com/office/word/2018/wordml" xmlns:w16sdtdh="http://schemas.microsoft.com/office/word/2020/wordml/sdtdatahash" xmlns:w16se="http://schemas.microsoft.com/office/word/2015/wordml/symex" xmlns:wpg="http://schemas.microsoft.com/office/word/2010/wordprocessingGroup" xmlns:wpi="http://schemas.microsoft.com/office/word/2010/wordprocessingInk" xmlns:wne="http://schemas.microsoft.com/office/word/2006/wordml" xmlns:wps="http://schemas.microsoft.com/office/word/2010/wordprocessingShape" mc:Ignorable="w14 w15 w16se w16cid w16 w16cex w16sdtdh wp14">
   <w:body>
     <w:p>
       <w:pPr>
@@ -40,44 +40,7 @@
           <w:sz w:val="28"/>
           <w:szCs w:val="28"/>
         </w:rPr>
-        <w:fldChar w:fldCharType="begin"/>
-      </w:r>
-      <w:r>
-        <w:rPr>
-          <w:b/>
-          <w:bCs/>
-          <w:sz w:val="28"/>
-          <w:szCs w:val="28"/>
-        </w:rPr>
-        <w:instrText xml:space="preserve"> DATE \@ "yyyy-MM-dd" </w:instrText>
-      </w:r>
-      <w:r>
-        <w:rPr>
-          <w:b/>
-          <w:bCs/>
-          <w:sz w:val="28"/>
-          <w:szCs w:val="28"/>
-        </w:rPr>
-        <w:fldChar w:fldCharType="separate"/>
-      </w:r>
-      <w:r>
-        <w:rPr>
-          <w:b/>
-          <w:bCs/>
-          <w:noProof/>
-          <w:sz w:val="28"/>
-          <w:szCs w:val="28"/>
-        </w:rPr>
-        <w:t>2022-04-01</w:t>
-      </w:r>
-      <w:r>
-        <w:rPr>
-          <w:b/>
-          <w:bCs/>
-          <w:sz w:val="28"/>
-          <w:szCs w:val="28"/>
-        </w:rPr>
-        <w:fldChar w:fldCharType="end"/>
+        <w:t>2022-03-31</w:t>
       </w:r>
       <w:r>
         <w:rPr>
@@ -173,18 +136,25 @@
                   <w:rPr>
                     <w:lang w:val="en-GB"/>
                   </w:rPr>
-                  <w:t xml:space="preserve">Figure out best velocity </w:t>
-                </w:r>
-                <w:proofErr w:type="spellStart"/>
+                  <w:t xml:space="preserve">Blue tip – slower </w:t>
+                </w:r>
                 <w:r>
                   <w:rPr>
                     <w:lang w:val="en-GB"/>
                   </w:rPr>
-                  <w:t>fo</w:t>
-                </w:r>
-                <w:proofErr w:type="spellEnd"/>
-                <w:r>
-                  <w:t>r gluing</w:t>
+                  <w:t>than</w:t>
+                </w:r>
+                <w:r>
+                  <w:rPr>
+                    <w:lang w:val="en-GB"/>
+                  </w:rPr>
+                  <w:t xml:space="preserve"> </w:t>
+                </w:r>
+                <w:r>
+                  <w:rPr>
+                    <w:lang w:val="en-GB"/>
+                  </w:rPr>
+                  <w:t>velocities</w:t>
                 </w:r>
               </w:p>
             </w:tc>
@@ -582,12 +552,6 @@
         </w:rPr>
         <w:t>:</w:t>
       </w:r>
-    </w:p>
-    <w:p>
-      <w:pPr>
-        <w:spacing w:after="0" w:line="240" w:lineRule="auto"/>
-        <w:ind w:left="720"/>
-      </w:pPr>
     </w:p>
     <w:tbl>
       <w:tblPr>
@@ -1416,23 +1380,19 @@
                   <w:t>Start: 2:10</w:t>
                 </w:r>
                 <w:r>
-                  <w:t xml:space="preserve">, </w:t>
-                </w:r>
-                <w:proofErr w:type="spellStart"/>
-                <w:r>
-                  <w:t>zeit</w:t>
-                </w:r>
-                <w:proofErr w:type="spellEnd"/>
-                <w:r>
-                  <w:t xml:space="preserve"> neu </w:t>
-                </w:r>
-                <w:proofErr w:type="spellStart"/>
-                <w:r>
-                  <w:t>ende</w:t>
-                </w:r>
-                <w:proofErr w:type="spellEnd"/>
-                <w:r>
-                  <w:t>: 4:11</w:t>
+                  <w:t xml:space="preserve"> </w:t>
+                </w:r>
+                <w:r>
+                  <w:t xml:space="preserve">        end</w:t>
+                </w:r>
+                <w:r>
+                  <w:t xml:space="preserve">: </w:t>
+                </w:r>
+                <w:r>
+                  <w:t>1</w:t>
+                </w:r>
+                <w:r>
+                  <w:t>4:11</w:t>
                 </w:r>
               </w:p>
             </w:tc>
@@ -1470,62 +1430,6 @@
                     <w:lang w:val="de-DE"/>
                   </w:rPr>
                   <w:t xml:space="preserve"> </w:t>
-                </w:r>
-                <w:proofErr w:type="spellStart"/>
-                <w:r>
-                  <w:rPr>
-                    <w:lang w:val="de-DE"/>
-                  </w:rPr>
-                  <w:t>Timer</w:t>
-                </w:r>
-                <w:proofErr w:type="spellEnd"/>
-                <w:r>
-                  <w:rPr>
-                    <w:lang w:val="de-DE"/>
-                  </w:rPr>
-                  <w:t xml:space="preserve"> gestorben, neuer </w:t>
-                </w:r>
-                <w:proofErr w:type="spellStart"/>
-                <w:r>
-                  <w:rPr>
-                    <w:lang w:val="de-DE"/>
-                  </w:rPr>
-                  <w:t>timter</w:t>
-                </w:r>
-                <w:proofErr w:type="spellEnd"/>
-                <w:r>
-                  <w:rPr>
-                    <w:lang w:val="de-DE"/>
-                  </w:rPr>
-                  <w:t xml:space="preserve"> an, bei ende </w:t>
-                </w:r>
-                <w:proofErr w:type="spellStart"/>
-                <w:r>
-                  <w:rPr>
-                    <w:lang w:val="de-DE"/>
-                  </w:rPr>
-                  <w:t>degas</w:t>
-                </w:r>
-                <w:proofErr w:type="spellEnd"/>
-                <w:r>
-                  <w:rPr>
-                    <w:lang w:val="de-DE"/>
-                  </w:rPr>
-                  <w:t xml:space="preserve">: zeit alt = </w:t>
-                </w:r>
-                <w:proofErr w:type="spellStart"/>
-                <w:r>
-                  <w:rPr>
-                    <w:lang w:val="de-DE"/>
-                  </w:rPr>
-                  <w:t>zeit</w:t>
-                </w:r>
-                <w:proofErr w:type="spellEnd"/>
-                <w:r>
-                  <w:rPr>
-                    <w:lang w:val="de-DE"/>
-                  </w:rPr>
-                  <w:t xml:space="preserve"> neu + 10min</w:t>
                 </w:r>
               </w:p>
             </w:tc>
@@ -1639,9 +1543,6 @@
         </w:sdt>
         <w:sdt>
           <w:sdtPr>
-            <w:rPr>
-              <w:lang w:val="de-DE"/>
-            </w:rPr>
             <w:id w:val="-2085059481"/>
             <w:placeholder>
               <w:docPart w:val="609F05F1B11F461DAAA1E825DA766620"/>
@@ -1660,9 +1561,6 @@
               <w:p>
                 <w:pPr>
                   <w:cnfStyle w:val="000000100000" w:firstRow="0" w:lastRow="0" w:firstColumn="0" w:lastColumn="0" w:oddVBand="0" w:evenVBand="0" w:oddHBand="1" w:evenHBand="0" w:firstRowFirstColumn="0" w:firstRowLastColumn="0" w:lastRowFirstColumn="0" w:lastRowLastColumn="0"/>
-                  <w:rPr>
-                    <w:lang w:val="de-DE"/>
-                  </w:rPr>
                 </w:pPr>
                 <w:r>
                   <w:t xml:space="preserve"> </w:t>
@@ -1767,13 +1665,20 @@
                 <w:r>
                   <w:t xml:space="preserve"> </w:t>
                 </w:r>
-                <w:proofErr w:type="spellStart"/>
-                <w:r>
-                  <w:t>Sart</w:t>
-                </w:r>
-                <w:proofErr w:type="spellEnd"/>
-                <w:r>
-                  <w:t xml:space="preserve"> 6:50</w:t>
+                <w:r>
+                  <w:t>S</w:t>
+                </w:r>
+                <w:r>
+                  <w:t>t</w:t>
+                </w:r>
+                <w:r>
+                  <w:t xml:space="preserve">art </w:t>
+                </w:r>
+                <w:r>
+                  <w:t>1</w:t>
+                </w:r>
+                <w:r>
+                  <w:t>6:50</w:t>
                 </w:r>
               </w:p>
             </w:tc>
@@ -1781,9 +1686,6 @@
         </w:sdt>
         <w:sdt>
           <w:sdtPr>
-            <w:rPr>
-              <w:lang w:val="de-DE"/>
-            </w:rPr>
             <w:id w:val="247162752"/>
             <w:placeholder>
               <w:docPart w:val="593A1CB479A4433B8407D5D6821E7348"/>
@@ -1802,58 +1704,10 @@
               <w:p>
                 <w:pPr>
                   <w:cnfStyle w:val="000000000000" w:firstRow="0" w:lastRow="0" w:firstColumn="0" w:lastColumn="0" w:oddVBand="0" w:evenVBand="0" w:oddHBand="0" w:evenHBand="0" w:firstRowFirstColumn="0" w:firstRowLastColumn="0" w:lastRowFirstColumn="0" w:lastRowLastColumn="0"/>
-                  <w:rPr>
-                    <w:lang w:val="de-DE"/>
-                  </w:rPr>
                 </w:pPr>
                 <w:r>
-                  <w:rPr>
-                    <w:lang w:val="de-DE"/>
-                  </w:rPr>
-                  <w:t xml:space="preserve"> </w:t>
-                </w:r>
-                <w:r>
-                  <w:rPr>
-                    <w:lang w:val="de-DE"/>
-                  </w:rPr>
-                  <w:t xml:space="preserve">Beim ersten </w:t>
-                </w:r>
-                <w:proofErr w:type="spellStart"/>
-                <w:r>
-                  <w:rPr>
-                    <w:lang w:val="de-DE"/>
-                  </w:rPr>
-                  <w:t>mal</w:t>
-                </w:r>
-                <w:proofErr w:type="spellEnd"/>
-                <w:r>
-                  <w:rPr>
-                    <w:lang w:val="de-DE"/>
-                  </w:rPr>
-                  <w:t xml:space="preserve"> </w:t>
-                </w:r>
-                <w:proofErr w:type="spellStart"/>
-                <w:r>
-                  <w:rPr>
-                    <w:lang w:val="de-DE"/>
-                  </w:rPr>
-                  <w:t>stopper</w:t>
-                </w:r>
-                <w:proofErr w:type="spellEnd"/>
-                <w:r>
-                  <w:rPr>
-                    <w:lang w:val="de-DE"/>
-                  </w:rPr>
-                  <w:t xml:space="preserve"> schieben, wieder etwas rapide, danach gings gut (wenig </w:t>
-                </w:r>
-                <w:proofErr w:type="gramStart"/>
-                <w:r>
-                  <w:rPr>
-                    <w:lang w:val="de-DE"/>
-                  </w:rPr>
-                  <w:t>kraft )</w:t>
-                </w:r>
-                <w:proofErr w:type="gramEnd"/>
+                  <w:t xml:space="preserve"> First time pushing in stopper was too fast, -&gt; work later with less force</w:t>
+                </w:r>
               </w:p>
             </w:tc>
           </w:sdtContent>
@@ -1958,7 +1812,10 @@
                   <w:t xml:space="preserve"> </w:t>
                 </w:r>
                 <w:r>
-                  <w:t>12:51</w:t>
+                  <w:t>2</w:t>
+                </w:r>
+                <w:r>
+                  <w:t>2:51</w:t>
                 </w:r>
               </w:p>
             </w:tc>
@@ -1996,12 +1853,6 @@
                     <w:lang w:val="de-DE"/>
                   </w:rPr>
                   <w:t xml:space="preserve"> </w:t>
-                </w:r>
-                <w:r>
-                  <w:rPr>
-                    <w:lang w:val="de-DE"/>
-                  </w:rPr>
-                  <w:t>-&gt; grob drücken hatte hochgestoppt, fein drücken hat funktioniert</w:t>
                 </w:r>
               </w:p>
             </w:tc>
@@ -2101,7 +1952,13 @@
                   </w:rPr>
                 </w:pPr>
                 <w:r>
-                  <w:t>15:00</w:t>
+                  <w:rPr>
+                    <w:lang w:val="de-DE"/>
+                  </w:rPr>
+                  <w:t>2</w:t>
+                </w:r>
+                <w:r>
+                  <w:t>5:00</w:t>
                 </w:r>
               </w:p>
             </w:tc>
@@ -2109,9 +1966,6 @@
         </w:sdt>
         <w:sdt>
           <w:sdtPr>
-            <w:rPr>
-              <w:lang w:val="de-DE"/>
-            </w:rPr>
             <w:id w:val="-235778667"/>
             <w:placeholder>
               <w:docPart w:val="6D10FAC797EE47D1B8BABD5553ED3029"/>
@@ -2130,63 +1984,15 @@
               <w:p>
                 <w:pPr>
                   <w:cnfStyle w:val="000000000000" w:firstRow="0" w:lastRow="0" w:firstColumn="0" w:lastColumn="0" w:oddVBand="0" w:evenVBand="0" w:oddHBand="0" w:evenHBand="0" w:firstRowFirstColumn="0" w:firstRowLastColumn="0" w:lastRowFirstColumn="0" w:lastRowLastColumn="0"/>
-                  <w:rPr>
-                    <w:lang w:val="de-DE"/>
-                  </w:rPr>
                 </w:pPr>
                 <w:r>
-                  <w:rPr>
-                    <w:lang w:val="de-DE"/>
-                  </w:rPr>
                   <w:t xml:space="preserve"> </w:t>
                 </w:r>
                 <w:r>
-                  <w:rPr>
-                    <w:lang w:val="de-DE"/>
-                  </w:rPr>
-                  <w:t xml:space="preserve">x-y musste ich </w:t>
-                </w:r>
-                <w:proofErr w:type="spellStart"/>
-                <w:r>
-                  <w:rPr>
-                    <w:lang w:val="de-DE"/>
-                  </w:rPr>
-                  <w:t>mitmhandy</w:t>
-                </w:r>
-                <w:proofErr w:type="spellEnd"/>
-                <w:r>
-                  <w:rPr>
-                    <w:lang w:val="de-DE"/>
-                  </w:rPr>
-                  <w:t xml:space="preserve"> </w:t>
-                </w:r>
-                <w:proofErr w:type="spellStart"/>
-                <w:r>
-                  <w:rPr>
-                    <w:lang w:val="de-DE"/>
-                  </w:rPr>
-                  <w:t>kamera</w:t>
-                </w:r>
-                <w:proofErr w:type="spellEnd"/>
-                <w:r>
-                  <w:rPr>
-                    <w:lang w:val="de-DE"/>
-                  </w:rPr>
-                  <w:t xml:space="preserve"> </w:t>
-                </w:r>
-                <w:proofErr w:type="spellStart"/>
-                <w:r>
-                  <w:rPr>
-                    <w:lang w:val="de-DE"/>
-                  </w:rPr>
-                  <w:t>assistierenj</w:t>
-                </w:r>
-                <w:proofErr w:type="spellEnd"/>
-                <w:r>
-                  <w:rPr>
-                    <w:lang w:val="de-DE"/>
-                  </w:rPr>
-                  <w:t xml:space="preserve"> </w:t>
+                  <w:t xml:space="preserve">For x-y calibration </w:t>
+                </w:r>
+                <w:r>
+                  <w:t>additional light source was needed</w:t>
                 </w:r>
               </w:p>
             </w:tc>
@@ -2265,7 +2071,10 @@
                   <w:t xml:space="preserve"> </w:t>
                 </w:r>
                 <w:r>
-                  <w:t>3.3</w:t>
+                  <w:t>3.</w:t>
+                </w:r>
+                <w:r>
+                  <w:t>3</w:t>
                 </w:r>
               </w:p>
             </w:tc>
@@ -2300,7 +2109,13 @@
                   </w:rPr>
                 </w:pPr>
                 <w:r>
-                  <w:t>17:30</w:t>
+                  <w:rPr>
+                    <w:lang w:val="de-DE"/>
+                  </w:rPr>
+                  <w:t>2</w:t>
+                </w:r>
+                <w:r>
+                  <w:t>7:30</w:t>
                 </w:r>
               </w:p>
             </w:tc>
@@ -2434,7 +2249,13 @@
                   </w:rPr>
                 </w:pPr>
                 <w:r>
-                  <w:t>18:16</w:t>
+                  <w:rPr>
+                    <w:lang w:val="de-DE"/>
+                  </w:rPr>
+                  <w:t>2</w:t>
+                </w:r>
+                <w:r>
+                  <w:t>8:16</w:t>
                 </w:r>
               </w:p>
             </w:tc>
@@ -2536,7 +2357,10 @@
                   </w:rPr>
                 </w:pPr>
                 <w:r>
-                  <w:t>V = 3.8</w:t>
+                  <w:t xml:space="preserve">V = </w:t>
+                </w:r>
+                <w:r>
+                  <w:t>3.8</w:t>
                 </w:r>
               </w:p>
             </w:tc>
@@ -2571,10 +2395,13 @@
                   </w:rPr>
                 </w:pPr>
                 <w:r>
-                  <w:t>ca</w:t>
-                </w:r>
-                <w:r>
-                  <w:t>19:00</w:t>
+                  <w:rPr>
+                    <w:lang w:val="de-DE"/>
+                  </w:rPr>
+                  <w:t>2</w:t>
+                </w:r>
+                <w:r>
+                  <w:t>9:00</w:t>
                 </w:r>
               </w:p>
             </w:tc>
@@ -2708,7 +2535,13 @@
                   </w:rPr>
                 </w:pPr>
                 <w:r>
-                  <w:t>19:42</w:t>
+                  <w:rPr>
+                    <w:lang w:val="de-DE"/>
+                  </w:rPr>
+                  <w:t>2</w:t>
+                </w:r>
+                <w:r>
+                  <w:t>9:42</w:t>
                 </w:r>
               </w:p>
             </w:tc>
@@ -2810,7 +2643,10 @@
                   </w:rPr>
                 </w:pPr>
                 <w:r>
-                  <w:t xml:space="preserve"> V = 4.5</w:t>
+                  <w:t xml:space="preserve"> V = 4.</w:t>
+                </w:r>
+                <w:r>
+                  <w:t>5</w:t>
                 </w:r>
               </w:p>
             </w:tc>
@@ -2845,7 +2681,13 @@
                   </w:rPr>
                 </w:pPr>
                 <w:r>
-                  <w:t>20:33</w:t>
+                  <w:rPr>
+                    <w:lang w:val="de-DE"/>
+                  </w:rPr>
+                  <w:t>3</w:t>
+                </w:r>
+                <w:r>
+                  <w:t>0:33</w:t>
                 </w:r>
               </w:p>
             </w:tc>
@@ -2982,7 +2824,13 @@
                   </w:rPr>
                 </w:pPr>
                 <w:r>
-                  <w:t>21:07</w:t>
+                  <w:rPr>
+                    <w:lang w:val="de-DE"/>
+                  </w:rPr>
+                  <w:t>3</w:t>
+                </w:r>
+                <w:r>
+                  <w:t>1:07</w:t>
                 </w:r>
               </w:p>
             </w:tc>
@@ -3121,7 +2969,13 @@
                   </w:rPr>
                 </w:pPr>
                 <w:r>
-                  <w:t>22:20</w:t>
+                  <w:rPr>
+                    <w:lang w:val="de-DE"/>
+                  </w:rPr>
+                  <w:t>3</w:t>
+                </w:r>
+                <w:r>
+                  <w:t>2:20</w:t>
                 </w:r>
               </w:p>
             </w:tc>
@@ -3193,7 +3047,6 @@
                 <w:sz w:val="24"/>
                 <w:szCs w:val="20"/>
               </w:rPr>
-              <w:lastRenderedPageBreak/>
               <w:t>Put measurement cap on</w:t>
             </w:r>
           </w:p>
@@ -3259,7 +3112,13 @@
                   </w:rPr>
                 </w:pPr>
                 <w:r>
-                  <w:t>24:15</w:t>
+                  <w:rPr>
+                    <w:lang w:val="de-DE"/>
+                  </w:rPr>
+                  <w:t>3</w:t>
+                </w:r>
+                <w:r>
+                  <w:t>4:15</w:t>
                 </w:r>
               </w:p>
             </w:tc>
@@ -3441,44 +3300,357 @@
           </w:sdtContent>
         </w:sdt>
       </w:tr>
+    </w:tbl>
+    <w:tbl>
+      <w:tblPr>
+        <w:tblStyle w:val="Tabellenraster"/>
+        <w:tblW w:w="9781" w:type="dxa"/>
+        <w:jc w:val="center"/>
+        <w:tblLook w:val="04A0" w:firstRow="1" w:lastRow="0" w:firstColumn="1" w:lastColumn="0" w:noHBand="0" w:noVBand="1"/>
+      </w:tblPr>
+      <w:tblGrid>
+        <w:gridCol w:w="2556"/>
+        <w:gridCol w:w="2596"/>
+        <w:gridCol w:w="2676"/>
+        <w:gridCol w:w="2534"/>
+      </w:tblGrid>
       <w:tr>
         <w:trPr>
-          <w:gridAfter w:val="3"/>
-          <w:wAfter w:w="7388" w:type="dxa"/>
-          <w:trHeight w:val="66"/>
+          <w:jc w:val="center"/>
         </w:trPr>
         <w:tc>
           <w:tcPr>
-            <w:cnfStyle w:val="001000000000" w:firstRow="0" w:lastRow="0" w:firstColumn="1" w:lastColumn="0" w:oddVBand="0" w:evenVBand="0" w:oddHBand="0" w:evenHBand="0" w:firstRowFirstColumn="0" w:firstRowLastColumn="0" w:lastRowFirstColumn="0" w:lastRowLastColumn="0"/>
-            <w:tcW w:w="2105" w:type="dxa"/>
-            <w:tcBorders>
-              <w:top w:val="single" w:sz="12" w:space="0" w:color="auto"/>
-            </w:tcBorders>
+            <w:tcW w:w="2504" w:type="dxa"/>
           </w:tcPr>
           <w:p>
             <w:pPr>
+              <w:jc w:val="center"/>
               <w:rPr>
                 <w:lang w:val="de-DE"/>
               </w:rPr>
             </w:pPr>
+            <w:r>
+              <w:rPr>
+                <w:noProof/>
+                <w:sz w:val="24"/>
+                <w:szCs w:val="24"/>
+              </w:rPr>
+              <w:lastRenderedPageBreak/>
+              <w:drawing>
+                <wp:inline distT="0" distB="0" distL="0" distR="0" wp14:anchorId="58923DB1" wp14:editId="795F84FC">
+                  <wp:extent cx="1416625" cy="1477607"/>
+                  <wp:effectExtent l="7620" t="0" r="1270" b="1270"/>
+                  <wp:docPr id="6" name="Grafik 6"/>
+                  <wp:cNvGraphicFramePr>
+                    <a:graphicFrameLocks xmlns:a="http://schemas.openxmlformats.org/drawingml/2006/main" noChangeAspect="1"/>
+                  </wp:cNvGraphicFramePr>
+                  <a:graphic xmlns:a="http://schemas.openxmlformats.org/drawingml/2006/main">
+                    <a:graphicData uri="http://schemas.openxmlformats.org/drawingml/2006/picture">
+                      <pic:pic xmlns:pic="http://schemas.openxmlformats.org/drawingml/2006/picture">
+                        <pic:nvPicPr>
+                          <pic:cNvPr id="0" name="Picture 1"/>
+                          <pic:cNvPicPr>
+                            <a:picLocks noChangeAspect="1" noChangeArrowheads="1"/>
+                          </pic:cNvPicPr>
+                        </pic:nvPicPr>
+                        <pic:blipFill rotWithShape="1">
+                          <a:blip r:embed="rId7" cstate="print">
+                            <a:extLst>
+                              <a:ext uri="{28A0092B-C50C-407E-A947-70E740481C1C}">
+                                <a14:useLocalDpi xmlns:a14="http://schemas.microsoft.com/office/drawing/2010/main" val="0"/>
+                              </a:ext>
+                            </a:extLst>
+                          </a:blip>
+                          <a:srcRect l="24040" t="24128" r="29172" b="10741"/>
+                          <a:stretch/>
+                        </pic:blipFill>
+                        <pic:spPr bwMode="auto">
+                          <a:xfrm rot="5400000">
+                            <a:off x="0" y="0"/>
+                            <a:ext cx="1449607" cy="1512009"/>
+                          </a:xfrm>
+                          <a:prstGeom prst="rect">
+                            <a:avLst/>
+                          </a:prstGeom>
+                          <a:noFill/>
+                          <a:ln>
+                            <a:noFill/>
+                          </a:ln>
+                          <a:extLst>
+                            <a:ext uri="{53640926-AAD7-44D8-BBD7-CCE9431645EC}">
+                              <a14:shadowObscured xmlns:a14="http://schemas.microsoft.com/office/drawing/2010/main"/>
+                            </a:ext>
+                          </a:extLst>
+                        </pic:spPr>
+                      </pic:pic>
+                    </a:graphicData>
+                  </a:graphic>
+                </wp:inline>
+              </w:drawing>
+            </w:r>
+          </w:p>
+          <w:p>
+            <w:pPr>
+              <w:jc w:val="center"/>
+              <w:rPr>
+                <w:lang w:val="de-DE"/>
+              </w:rPr>
+            </w:pPr>
+            <w:r>
+              <w:t>after 2 min</w:t>
+            </w:r>
+          </w:p>
+        </w:tc>
+        <w:tc>
+          <w:tcPr>
+            <w:tcW w:w="2378" w:type="dxa"/>
+          </w:tcPr>
+          <w:p>
+            <w:pPr>
+              <w:jc w:val="center"/>
+              <w:rPr>
+                <w:lang w:val="de-DE"/>
+              </w:rPr>
+            </w:pPr>
+            <w:r>
+              <w:rPr>
+                <w:noProof/>
+                <w:lang w:val="de-DE"/>
+              </w:rPr>
+              <w:drawing>
+                <wp:inline distT="0" distB="0" distL="0" distR="0" wp14:anchorId="402F9CAF" wp14:editId="65EF6D0B">
+                  <wp:extent cx="1398931" cy="1509788"/>
+                  <wp:effectExtent l="1905" t="0" r="0" b="0"/>
+                  <wp:docPr id="7" name="Grafik 7"/>
+                  <wp:cNvGraphicFramePr>
+                    <a:graphicFrameLocks xmlns:a="http://schemas.openxmlformats.org/drawingml/2006/main" noChangeAspect="1"/>
+                  </wp:cNvGraphicFramePr>
+                  <a:graphic xmlns:a="http://schemas.openxmlformats.org/drawingml/2006/main">
+                    <a:graphicData uri="http://schemas.openxmlformats.org/drawingml/2006/picture">
+                      <pic:pic xmlns:pic="http://schemas.openxmlformats.org/drawingml/2006/picture">
+                        <pic:nvPicPr>
+                          <pic:cNvPr id="0" name="Picture 2"/>
+                          <pic:cNvPicPr>
+                            <a:picLocks noChangeAspect="1" noChangeArrowheads="1"/>
+                          </pic:cNvPicPr>
+                        </pic:nvPicPr>
+                        <pic:blipFill rotWithShape="1">
+                          <a:blip r:embed="rId8" cstate="print">
+                            <a:extLst>
+                              <a:ext uri="{28A0092B-C50C-407E-A947-70E740481C1C}">
+                                <a14:useLocalDpi xmlns:a14="http://schemas.microsoft.com/office/drawing/2010/main" val="0"/>
+                              </a:ext>
+                            </a:extLst>
+                          </a:blip>
+                          <a:srcRect l="26046" t="6159" r="25105" b="23483"/>
+                          <a:stretch/>
+                        </pic:blipFill>
+                        <pic:spPr bwMode="auto">
+                          <a:xfrm rot="5400000">
+                            <a:off x="0" y="0"/>
+                            <a:ext cx="1409526" cy="1521223"/>
+                          </a:xfrm>
+                          <a:prstGeom prst="rect">
+                            <a:avLst/>
+                          </a:prstGeom>
+                          <a:noFill/>
+                          <a:ln>
+                            <a:noFill/>
+                          </a:ln>
+                          <a:extLst>
+                            <a:ext uri="{53640926-AAD7-44D8-BBD7-CCE9431645EC}">
+                              <a14:shadowObscured xmlns:a14="http://schemas.microsoft.com/office/drawing/2010/main"/>
+                            </a:ext>
+                          </a:extLst>
+                        </pic:spPr>
+                      </pic:pic>
+                    </a:graphicData>
+                  </a:graphic>
+                </wp:inline>
+              </w:drawing>
+            </w:r>
+            <w:r>
+              <w:rPr>
+                <w:lang w:val="de-DE"/>
+              </w:rPr>
+              <w:t>After 5 min</w:t>
+            </w:r>
+          </w:p>
+        </w:tc>
+        <w:tc>
+          <w:tcPr>
+            <w:tcW w:w="2394" w:type="dxa"/>
+          </w:tcPr>
+          <w:p>
+            <w:pPr>
+              <w:jc w:val="center"/>
+              <w:rPr>
+                <w:noProof/>
+                <w:lang w:val="de-DE"/>
+              </w:rPr>
+            </w:pPr>
+            <w:r>
+              <w:rPr>
+                <w:noProof/>
+                <w:sz w:val="24"/>
+                <w:szCs w:val="24"/>
+              </w:rPr>
+              <w:drawing>
+                <wp:inline distT="0" distB="0" distL="0" distR="0" wp14:anchorId="7F146809" wp14:editId="4CE81290">
+                  <wp:extent cx="1406175" cy="1548398"/>
+                  <wp:effectExtent l="5080" t="0" r="8890" b="8890"/>
+                  <wp:docPr id="8" name="Grafik 8"/>
+                  <wp:cNvGraphicFramePr>
+                    <a:graphicFrameLocks xmlns:a="http://schemas.openxmlformats.org/drawingml/2006/main" noChangeAspect="1"/>
+                  </wp:cNvGraphicFramePr>
+                  <a:graphic xmlns:a="http://schemas.openxmlformats.org/drawingml/2006/main">
+                    <a:graphicData uri="http://schemas.openxmlformats.org/drawingml/2006/picture">
+                      <pic:pic xmlns:pic="http://schemas.openxmlformats.org/drawingml/2006/picture">
+                        <pic:nvPicPr>
+                          <pic:cNvPr id="0" name="Picture 3"/>
+                          <pic:cNvPicPr>
+                            <a:picLocks noChangeAspect="1" noChangeArrowheads="1"/>
+                          </pic:cNvPicPr>
+                        </pic:nvPicPr>
+                        <pic:blipFill rotWithShape="1">
+                          <a:blip r:embed="rId9" cstate="print">
+                            <a:extLst>
+                              <a:ext uri="{28A0092B-C50C-407E-A947-70E740481C1C}">
+                                <a14:useLocalDpi xmlns:a14="http://schemas.microsoft.com/office/drawing/2010/main" val="0"/>
+                              </a:ext>
+                            </a:extLst>
+                          </a:blip>
+                          <a:srcRect l="16877" t="17819" r="30810" b="5305"/>
+                          <a:stretch/>
+                        </pic:blipFill>
+                        <pic:spPr bwMode="auto">
+                          <a:xfrm rot="5400000">
+                            <a:off x="0" y="0"/>
+                            <a:ext cx="1409158" cy="1551682"/>
+                          </a:xfrm>
+                          <a:prstGeom prst="rect">
+                            <a:avLst/>
+                          </a:prstGeom>
+                          <a:noFill/>
+                          <a:ln>
+                            <a:noFill/>
+                          </a:ln>
+                          <a:extLst>
+                            <a:ext uri="{53640926-AAD7-44D8-BBD7-CCE9431645EC}">
+                              <a14:shadowObscured xmlns:a14="http://schemas.microsoft.com/office/drawing/2010/main"/>
+                            </a:ext>
+                          </a:extLst>
+                        </pic:spPr>
+                      </pic:pic>
+                    </a:graphicData>
+                  </a:graphic>
+                </wp:inline>
+              </w:drawing>
+            </w:r>
+            <w:r>
+              <w:rPr>
+                <w:noProof/>
+                <w:lang w:val="de-DE"/>
+              </w:rPr>
+              <w:t xml:space="preserve">after </w:t>
+            </w:r>
+            <w:r>
+              <w:rPr>
+                <w:noProof/>
+                <w:lang w:val="de-DE"/>
+              </w:rPr>
+              <w:t>8</w:t>
+            </w:r>
+            <w:r>
+              <w:rPr>
+                <w:noProof/>
+                <w:lang w:val="de-DE"/>
+              </w:rPr>
+              <w:t xml:space="preserve"> min</w:t>
+            </w:r>
+          </w:p>
+        </w:tc>
+        <w:tc>
+          <w:tcPr>
+            <w:tcW w:w="2505" w:type="dxa"/>
+          </w:tcPr>
+          <w:p>
+            <w:pPr>
+              <w:jc w:val="center"/>
+              <w:rPr>
+                <w:noProof/>
+                <w:lang w:val="de-DE"/>
+              </w:rPr>
+            </w:pPr>
+            <w:r>
+              <w:rPr>
+                <w:noProof/>
+                <w:sz w:val="24"/>
+                <w:szCs w:val="24"/>
+              </w:rPr>
+              <w:drawing>
+                <wp:inline distT="0" distB="0" distL="0" distR="0" wp14:anchorId="73D10014" wp14:editId="01CC2321">
+                  <wp:extent cx="1424999" cy="1471991"/>
+                  <wp:effectExtent l="0" t="4445" r="0" b="0"/>
+                  <wp:docPr id="10" name="Grafik 10"/>
+                  <wp:cNvGraphicFramePr>
+                    <a:graphicFrameLocks xmlns:a="http://schemas.openxmlformats.org/drawingml/2006/main" noChangeAspect="1"/>
+                  </wp:cNvGraphicFramePr>
+                  <a:graphic xmlns:a="http://schemas.openxmlformats.org/drawingml/2006/main">
+                    <a:graphicData uri="http://schemas.openxmlformats.org/drawingml/2006/picture">
+                      <pic:pic xmlns:pic="http://schemas.openxmlformats.org/drawingml/2006/picture">
+                        <pic:nvPicPr>
+                          <pic:cNvPr id="0" name="Picture 4"/>
+                          <pic:cNvPicPr>
+                            <a:picLocks noChangeAspect="1" noChangeArrowheads="1"/>
+                          </pic:cNvPicPr>
+                        </pic:nvPicPr>
+                        <pic:blipFill rotWithShape="1">
+                          <a:blip r:embed="rId10" cstate="print">
+                            <a:extLst>
+                              <a:ext uri="{28A0092B-C50C-407E-A947-70E740481C1C}">
+                                <a14:useLocalDpi xmlns:a14="http://schemas.microsoft.com/office/drawing/2010/main" val="0"/>
+                              </a:ext>
+                            </a:extLst>
+                          </a:blip>
+                          <a:srcRect l="34355" t="7493" r="18484" b="27492"/>
+                          <a:stretch/>
+                        </pic:blipFill>
+                        <pic:spPr bwMode="auto">
+                          <a:xfrm rot="5400000">
+                            <a:off x="0" y="0"/>
+                            <a:ext cx="1440762" cy="1488273"/>
+                          </a:xfrm>
+                          <a:prstGeom prst="rect">
+                            <a:avLst/>
+                          </a:prstGeom>
+                          <a:noFill/>
+                          <a:ln>
+                            <a:noFill/>
+                          </a:ln>
+                          <a:extLst>
+                            <a:ext uri="{53640926-AAD7-44D8-BBD7-CCE9431645EC}">
+                              <a14:shadowObscured xmlns:a14="http://schemas.microsoft.com/office/drawing/2010/main"/>
+                            </a:ext>
+                          </a:extLst>
+                        </pic:spPr>
+                      </pic:pic>
+                    </a:graphicData>
+                  </a:graphic>
+                </wp:inline>
+              </w:drawing>
+            </w:r>
+            <w:r>
+              <w:rPr>
+                <w:noProof/>
+                <w:lang w:val="de-DE"/>
+              </w:rPr>
+              <w:t xml:space="preserve">after 10 min </w:t>
+            </w:r>
           </w:p>
         </w:tc>
       </w:tr>
     </w:tbl>
-    <w:p>
-      <w:pPr>
-        <w:rPr>
-          <w:lang w:val="de-DE"/>
-        </w:rPr>
-      </w:pPr>
-    </w:p>
-    <w:p>
-      <w:pPr>
-        <w:rPr>
-          <w:lang w:val="de-DE"/>
-        </w:rPr>
-      </w:pPr>
-    </w:p>
     <w:p>
       <w:pPr>
         <w:rPr>
@@ -3504,9 +3676,239 @@
         <w:t>Results</w:t>
       </w:r>
     </w:p>
+    <w:p/>
     <w:tbl>
       <w:tblPr>
-        <w:tblStyle w:val="EinfacheTabelle2"/>
+        <w:tblStyle w:val="Tabellenraster"/>
+        <w:tblW w:w="10065" w:type="dxa"/>
+        <w:tblInd w:w="-572" w:type="dxa"/>
+        <w:tblLook w:val="04A0" w:firstRow="1" w:lastRow="0" w:firstColumn="1" w:lastColumn="0" w:noHBand="0" w:noVBand="1"/>
+      </w:tblPr>
+      <w:tblGrid>
+        <w:gridCol w:w="6276"/>
+        <w:gridCol w:w="3789"/>
+      </w:tblGrid>
+      <w:tr>
+        <w:trPr>
+          <w:trHeight w:val="3953"/>
+        </w:trPr>
+        <w:tc>
+          <w:tcPr>
+            <w:tcW w:w="6276" w:type="dxa"/>
+          </w:tcPr>
+          <w:p>
+            <w:pPr>
+              <w:jc w:val="center"/>
+            </w:pPr>
+          </w:p>
+        </w:tc>
+        <w:tc>
+          <w:tcPr>
+            <w:tcW w:w="3789" w:type="dxa"/>
+          </w:tcPr>
+          <w:p>
+            <w:pPr>
+              <w:rPr>
+                <w:b/>
+              </w:rPr>
+            </w:pPr>
+            <w:r>
+              <w:rPr>
+                <w:b/>
+              </w:rPr>
+              <w:t>Triplet Description</w:t>
+            </w:r>
+          </w:p>
+          <w:p>
+            <w:r>
+              <w:t>- Blue Triplet</w:t>
+            </w:r>
+          </w:p>
+          <w:p>
+            <w:r>
+              <w:t>- blue tip: ø=0.41mm</w:t>
+            </w:r>
+          </w:p>
+          <w:p>
+            <w:r>
+              <w:t>- v = 3.3 mm/s</w:t>
+            </w:r>
+          </w:p>
+          <w:p>
+            <w:r>
+              <w:t xml:space="preserve">- </w:t>
+            </w:r>
+            <w:r>
+              <w:rPr>
+                <w:rFonts w:cstheme="minorHAnsi"/>
+              </w:rPr>
+              <w:t>ϕ</w:t>
+            </w:r>
+            <w:r>
+              <w:t>=0.01245cc/s</w:t>
+            </w:r>
+          </w:p>
+          <w:p>
+            <w:r>
+              <w:t>Vac release right after gluing</w:t>
+            </w:r>
+          </w:p>
+        </w:tc>
+      </w:tr>
+      <w:tr>
+        <w:trPr>
+          <w:trHeight w:val="4054"/>
+        </w:trPr>
+        <w:tc>
+          <w:tcPr>
+            <w:tcW w:w="6276" w:type="dxa"/>
+          </w:tcPr>
+          <w:p>
+            <w:pPr>
+              <w:jc w:val="center"/>
+            </w:pPr>
+          </w:p>
+        </w:tc>
+        <w:tc>
+          <w:tcPr>
+            <w:tcW w:w="3789" w:type="dxa"/>
+          </w:tcPr>
+          <w:p>
+            <w:pPr>
+              <w:rPr>
+                <w:b/>
+              </w:rPr>
+            </w:pPr>
+            <w:r>
+              <w:rPr>
+                <w:b/>
+              </w:rPr>
+              <w:t>Triplet Description</w:t>
+            </w:r>
+          </w:p>
+          <w:p>
+            <w:r>
+              <w:t>- brown Triplet</w:t>
+            </w:r>
+          </w:p>
+          <w:p>
+            <w:r>
+              <w:t>- blue tip: ø=0.41mm</w:t>
+            </w:r>
+          </w:p>
+          <w:p>
+            <w:r>
+              <w:t>- v = 3.8 mm/s</w:t>
+            </w:r>
+          </w:p>
+          <w:p>
+            <w:r>
+              <w:t xml:space="preserve">- </w:t>
+            </w:r>
+            <w:r>
+              <w:rPr>
+                <w:rFonts w:cstheme="minorHAnsi"/>
+              </w:rPr>
+              <w:t>ϕ</w:t>
+            </w:r>
+            <w:r>
+              <w:t>=0.01245cc/s</w:t>
+            </w:r>
+          </w:p>
+          <w:p>
+            <w:r>
+              <w:t>Vac release right after gluing</w:t>
+            </w:r>
+          </w:p>
+        </w:tc>
+      </w:tr>
+      <w:tr>
+        <w:trPr>
+          <w:trHeight w:val="4054"/>
+        </w:trPr>
+        <w:tc>
+          <w:tcPr>
+            <w:tcW w:w="6276" w:type="dxa"/>
+          </w:tcPr>
+          <w:p>
+            <w:pPr>
+              <w:jc w:val="center"/>
+              <w:rPr>
+                <w:noProof/>
+              </w:rPr>
+            </w:pPr>
+          </w:p>
+        </w:tc>
+        <w:tc>
+          <w:tcPr>
+            <w:tcW w:w="3789" w:type="dxa"/>
+          </w:tcPr>
+          <w:p>
+            <w:pPr>
+              <w:rPr>
+                <w:b/>
+              </w:rPr>
+            </w:pPr>
+            <w:r>
+              <w:rPr>
+                <w:b/>
+              </w:rPr>
+              <w:t>Triplet Description</w:t>
+            </w:r>
+          </w:p>
+          <w:p>
+            <w:r>
+              <w:t>- yellow Triplet</w:t>
+            </w:r>
+          </w:p>
+          <w:p>
+            <w:r>
+              <w:t>- blue tip: ø=0.41mm</w:t>
+            </w:r>
+          </w:p>
+          <w:p>
+            <w:r>
+              <w:t>- v = 4.5 mm/s</w:t>
+            </w:r>
+          </w:p>
+          <w:p>
+            <w:r>
+              <w:t xml:space="preserve">- </w:t>
+            </w:r>
+            <w:r>
+              <w:rPr>
+                <w:rFonts w:cstheme="minorHAnsi"/>
+              </w:rPr>
+              <w:t>ϕ</w:t>
+            </w:r>
+            <w:r>
+              <w:t>=0.01245cc/s</w:t>
+            </w:r>
+          </w:p>
+          <w:p>
+            <w:pPr>
+              <w:rPr>
+                <w:b/>
+              </w:rPr>
+            </w:pPr>
+            <w:r>
+              <w:t>Vac release right after gluing</w:t>
+            </w:r>
+          </w:p>
+        </w:tc>
+      </w:tr>
+    </w:tbl>
+    <w:p>
+      <w:pPr>
+        <w:pStyle w:val="berschrift2"/>
+      </w:pPr>
+      <w:r>
+        <w:t xml:space="preserve">Analysis Results: </w:t>
+      </w:r>
+    </w:p>
+    <w:tbl>
+      <w:tblPr>
+        <w:tblStyle w:val="Tabellenraster"/>
         <w:tblW w:w="0" w:type="auto"/>
         <w:tblLook w:val="04A0" w:firstRow="1" w:lastRow="0" w:firstColumn="1" w:lastColumn="0" w:noHBand="0" w:noVBand="1"/>
       </w:tblPr>
@@ -3515,504 +3917,39 @@
         <w:gridCol w:w="4530"/>
       </w:tblGrid>
       <w:tr>
-        <w:trPr>
-          <w:cnfStyle w:val="100000000000" w:firstRow="1" w:lastRow="0" w:firstColumn="0" w:lastColumn="0" w:oddVBand="0" w:evenVBand="0" w:oddHBand="0" w:evenHBand="0" w:firstRowFirstColumn="0" w:firstRowLastColumn="0" w:lastRowFirstColumn="0" w:lastRowLastColumn="0"/>
-        </w:trPr>
         <w:tc>
           <w:tcPr>
-            <w:cnfStyle w:val="001000000000" w:firstRow="0" w:lastRow="0" w:firstColumn="1" w:lastColumn="0" w:oddVBand="0" w:evenVBand="0" w:oddHBand="0" w:evenHBand="0" w:firstRowFirstColumn="0" w:firstRowLastColumn="0" w:lastRowFirstColumn="0" w:lastRowLastColumn="0"/>
             <w:tcW w:w="4530" w:type="dxa"/>
           </w:tcPr>
-          <w:p>
-            <w:pPr>
-              <w:jc w:val="center"/>
-            </w:pPr>
-            <w:r>
-              <w:t>Table Plot</w:t>
-            </w:r>
-          </w:p>
+          <w:p/>
         </w:tc>
         <w:tc>
           <w:tcPr>
             <w:tcW w:w="4530" w:type="dxa"/>
           </w:tcPr>
-          <w:p>
-            <w:pPr>
-              <w:jc w:val="center"/>
-              <w:cnfStyle w:val="100000000000" w:firstRow="1" w:lastRow="0" w:firstColumn="0" w:lastColumn="0" w:oddVBand="0" w:evenVBand="0" w:oddHBand="0" w:evenHBand="0" w:firstRowFirstColumn="0" w:firstRowLastColumn="0" w:lastRowFirstColumn="0" w:lastRowLastColumn="0"/>
-            </w:pPr>
-            <w:r>
-              <w:t>Distribution Plot</w:t>
-            </w:r>
-          </w:p>
+          <w:p/>
         </w:tc>
       </w:tr>
       <w:tr>
-        <w:trPr>
-          <w:cnfStyle w:val="000000100000" w:firstRow="0" w:lastRow="0" w:firstColumn="0" w:lastColumn="0" w:oddVBand="0" w:evenVBand="0" w:oddHBand="1" w:evenHBand="0" w:firstRowFirstColumn="0" w:firstRowLastColumn="0" w:lastRowFirstColumn="0" w:lastRowLastColumn="0"/>
-          <w:trHeight w:val="1556"/>
-        </w:trPr>
-        <w:sdt>
-          <w:sdtPr>
-            <w:id w:val="291021940"/>
-            <w:showingPlcHdr/>
-            <w:picture/>
-          </w:sdtPr>
-          <w:sdtEndPr/>
-          <w:sdtContent>
-            <w:tc>
-              <w:tcPr>
-                <w:cnfStyle w:val="001000000000" w:firstRow="0" w:lastRow="0" w:firstColumn="1" w:lastColumn="0" w:oddVBand="0" w:evenVBand="0" w:oddHBand="0" w:evenHBand="0" w:firstRowFirstColumn="0" w:firstRowLastColumn="0" w:lastRowFirstColumn="0" w:lastRowLastColumn="0"/>
-                <w:tcW w:w="4530" w:type="dxa"/>
-              </w:tcPr>
-              <w:p>
-                <w:pPr>
-                  <w:jc w:val="center"/>
-                </w:pPr>
-                <w:r>
-                  <w:rPr>
-                    <w:noProof/>
-                  </w:rPr>
-                  <w:drawing>
-                    <wp:inline distT="0" distB="0" distL="0" distR="0" wp14:anchorId="4CF1D043" wp14:editId="2668E176">
-                      <wp:extent cx="1905635" cy="1905635"/>
-                      <wp:effectExtent l="0" t="0" r="0" b="0"/>
-                      <wp:docPr id="31" name="Bild 1"/>
-                      <wp:cNvGraphicFramePr>
-                        <a:graphicFrameLocks xmlns:a="http://schemas.openxmlformats.org/drawingml/2006/main" noChangeAspect="1"/>
-                      </wp:cNvGraphicFramePr>
-                      <a:graphic xmlns:a="http://schemas.openxmlformats.org/drawingml/2006/main">
-                        <a:graphicData uri="http://schemas.openxmlformats.org/drawingml/2006/picture">
-                          <pic:pic xmlns:pic="http://schemas.openxmlformats.org/drawingml/2006/picture">
-                            <pic:nvPicPr>
-                              <pic:cNvPr id="0" name="Picture 1"/>
-                              <pic:cNvPicPr>
-                                <a:picLocks noChangeAspect="1" noChangeArrowheads="1"/>
-                              </pic:cNvPicPr>
-                            </pic:nvPicPr>
-                            <pic:blipFill>
-                              <a:blip r:embed="rId7">
-                                <a:extLst>
-                                  <a:ext uri="{28A0092B-C50C-407E-A947-70E740481C1C}">
-                                    <a14:useLocalDpi xmlns:a14="http://schemas.microsoft.com/office/drawing/2010/main" val="0"/>
-                                  </a:ext>
-                                </a:extLst>
-                              </a:blip>
-                              <a:srcRect/>
-                              <a:stretch>
-                                <a:fillRect/>
-                              </a:stretch>
-                            </pic:blipFill>
-                            <pic:spPr bwMode="auto">
-                              <a:xfrm>
-                                <a:off x="0" y="0"/>
-                                <a:ext cx="1905635" cy="1905635"/>
-                              </a:xfrm>
-                              <a:prstGeom prst="rect">
-                                <a:avLst/>
-                              </a:prstGeom>
-                              <a:noFill/>
-                              <a:ln>
-                                <a:noFill/>
-                              </a:ln>
-                            </pic:spPr>
-                          </pic:pic>
-                        </a:graphicData>
-                      </a:graphic>
-                    </wp:inline>
-                  </w:drawing>
-                </w:r>
-              </w:p>
-            </w:tc>
-          </w:sdtContent>
-        </w:sdt>
-        <w:sdt>
-          <w:sdtPr>
-            <w:id w:val="877134246"/>
-            <w:showingPlcHdr/>
-            <w:picture/>
-          </w:sdtPr>
-          <w:sdtEndPr/>
-          <w:sdtContent>
-            <w:tc>
-              <w:tcPr>
-                <w:tcW w:w="4530" w:type="dxa"/>
-              </w:tcPr>
-              <w:p>
-                <w:pPr>
-                  <w:jc w:val="center"/>
-                  <w:cnfStyle w:val="000000100000" w:firstRow="0" w:lastRow="0" w:firstColumn="0" w:lastColumn="0" w:oddVBand="0" w:evenVBand="0" w:oddHBand="1" w:evenHBand="0" w:firstRowFirstColumn="0" w:firstRowLastColumn="0" w:lastRowFirstColumn="0" w:lastRowLastColumn="0"/>
-                </w:pPr>
-                <w:r>
-                  <w:rPr>
-                    <w:noProof/>
-                  </w:rPr>
-                  <w:drawing>
-                    <wp:inline distT="0" distB="0" distL="0" distR="0" wp14:anchorId="3B055559" wp14:editId="3FA884E3">
-                      <wp:extent cx="1905635" cy="1905635"/>
-                      <wp:effectExtent l="0" t="0" r="0" b="0"/>
-                      <wp:docPr id="32" name="Bild 2"/>
-                      <wp:cNvGraphicFramePr>
-                        <a:graphicFrameLocks xmlns:a="http://schemas.openxmlformats.org/drawingml/2006/main" noChangeAspect="1"/>
-                      </wp:cNvGraphicFramePr>
-                      <a:graphic xmlns:a="http://schemas.openxmlformats.org/drawingml/2006/main">
-                        <a:graphicData uri="http://schemas.openxmlformats.org/drawingml/2006/picture">
-                          <pic:pic xmlns:pic="http://schemas.openxmlformats.org/drawingml/2006/picture">
-                            <pic:nvPicPr>
-                              <pic:cNvPr id="0" name="Picture 2"/>
-                              <pic:cNvPicPr>
-                                <a:picLocks noChangeAspect="1" noChangeArrowheads="1"/>
-                              </pic:cNvPicPr>
-                            </pic:nvPicPr>
-                            <pic:blipFill>
-                              <a:blip r:embed="rId7">
-                                <a:extLst>
-                                  <a:ext uri="{28A0092B-C50C-407E-A947-70E740481C1C}">
-                                    <a14:useLocalDpi xmlns:a14="http://schemas.microsoft.com/office/drawing/2010/main" val="0"/>
-                                  </a:ext>
-                                </a:extLst>
-                              </a:blip>
-                              <a:srcRect/>
-                              <a:stretch>
-                                <a:fillRect/>
-                              </a:stretch>
-                            </pic:blipFill>
-                            <pic:spPr bwMode="auto">
-                              <a:xfrm>
-                                <a:off x="0" y="0"/>
-                                <a:ext cx="1905635" cy="1905635"/>
-                              </a:xfrm>
-                              <a:prstGeom prst="rect">
-                                <a:avLst/>
-                              </a:prstGeom>
-                              <a:noFill/>
-                              <a:ln>
-                                <a:noFill/>
-                              </a:ln>
-                            </pic:spPr>
-                          </pic:pic>
-                        </a:graphicData>
-                      </a:graphic>
-                    </wp:inline>
-                  </w:drawing>
-                </w:r>
-              </w:p>
-            </w:tc>
-          </w:sdtContent>
-        </w:sdt>
-      </w:tr>
-      <w:tr>
-        <w:trPr>
-          <w:trHeight w:val="2244"/>
-        </w:trPr>
-        <w:sdt>
-          <w:sdtPr>
-            <w:id w:val="-1683661167"/>
-            <w:showingPlcHdr/>
-            <w:picture/>
-          </w:sdtPr>
-          <w:sdtEndPr/>
-          <w:sdtContent>
-            <w:tc>
-              <w:tcPr>
-                <w:cnfStyle w:val="001000000000" w:firstRow="0" w:lastRow="0" w:firstColumn="1" w:lastColumn="0" w:oddVBand="0" w:evenVBand="0" w:oddHBand="0" w:evenHBand="0" w:firstRowFirstColumn="0" w:firstRowLastColumn="0" w:lastRowFirstColumn="0" w:lastRowLastColumn="0"/>
-                <w:tcW w:w="4530" w:type="dxa"/>
-              </w:tcPr>
-              <w:p>
-                <w:pPr>
-                  <w:jc w:val="center"/>
-                </w:pPr>
-                <w:r>
-                  <w:rPr>
-                    <w:noProof/>
-                  </w:rPr>
-                  <w:drawing>
-                    <wp:inline distT="0" distB="0" distL="0" distR="0" wp14:anchorId="0DB90BD1" wp14:editId="6EC9FFDC">
-                      <wp:extent cx="1905635" cy="1905635"/>
-                      <wp:effectExtent l="0" t="0" r="0" b="0"/>
-                      <wp:docPr id="33" name="Bild 3"/>
-                      <wp:cNvGraphicFramePr>
-                        <a:graphicFrameLocks xmlns:a="http://schemas.openxmlformats.org/drawingml/2006/main" noChangeAspect="1"/>
-                      </wp:cNvGraphicFramePr>
-                      <a:graphic xmlns:a="http://schemas.openxmlformats.org/drawingml/2006/main">
-                        <a:graphicData uri="http://schemas.openxmlformats.org/drawingml/2006/picture">
-                          <pic:pic xmlns:pic="http://schemas.openxmlformats.org/drawingml/2006/picture">
-                            <pic:nvPicPr>
-                              <pic:cNvPr id="0" name="Picture 3"/>
-                              <pic:cNvPicPr>
-                                <a:picLocks noChangeAspect="1" noChangeArrowheads="1"/>
-                              </pic:cNvPicPr>
-                            </pic:nvPicPr>
-                            <pic:blipFill>
-                              <a:blip r:embed="rId7">
-                                <a:extLst>
-                                  <a:ext uri="{28A0092B-C50C-407E-A947-70E740481C1C}">
-                                    <a14:useLocalDpi xmlns:a14="http://schemas.microsoft.com/office/drawing/2010/main" val="0"/>
-                                  </a:ext>
-                                </a:extLst>
-                              </a:blip>
-                              <a:srcRect/>
-                              <a:stretch>
-                                <a:fillRect/>
-                              </a:stretch>
-                            </pic:blipFill>
-                            <pic:spPr bwMode="auto">
-                              <a:xfrm>
-                                <a:off x="0" y="0"/>
-                                <a:ext cx="1905635" cy="1905635"/>
-                              </a:xfrm>
-                              <a:prstGeom prst="rect">
-                                <a:avLst/>
-                              </a:prstGeom>
-                              <a:noFill/>
-                              <a:ln>
-                                <a:noFill/>
-                              </a:ln>
-                            </pic:spPr>
-                          </pic:pic>
-                        </a:graphicData>
-                      </a:graphic>
-                    </wp:inline>
-                  </w:drawing>
-                </w:r>
-              </w:p>
-            </w:tc>
-          </w:sdtContent>
-        </w:sdt>
-        <w:sdt>
-          <w:sdtPr>
-            <w:id w:val="1798336456"/>
-            <w:showingPlcHdr/>
-            <w:picture/>
-          </w:sdtPr>
-          <w:sdtEndPr/>
-          <w:sdtContent>
-            <w:tc>
-              <w:tcPr>
-                <w:tcW w:w="4530" w:type="dxa"/>
-              </w:tcPr>
-              <w:p>
-                <w:pPr>
-                  <w:jc w:val="center"/>
-                  <w:cnfStyle w:val="000000000000" w:firstRow="0" w:lastRow="0" w:firstColumn="0" w:lastColumn="0" w:oddVBand="0" w:evenVBand="0" w:oddHBand="0" w:evenHBand="0" w:firstRowFirstColumn="0" w:firstRowLastColumn="0" w:lastRowFirstColumn="0" w:lastRowLastColumn="0"/>
-                </w:pPr>
-                <w:r>
-                  <w:rPr>
-                    <w:noProof/>
-                  </w:rPr>
-                  <w:drawing>
-                    <wp:inline distT="0" distB="0" distL="0" distR="0" wp14:anchorId="7B60B64D" wp14:editId="5FAA7F9F">
-                      <wp:extent cx="1905635" cy="1905635"/>
-                      <wp:effectExtent l="0" t="0" r="0" b="0"/>
-                      <wp:docPr id="34" name="Bild 4"/>
-                      <wp:cNvGraphicFramePr>
-                        <a:graphicFrameLocks xmlns:a="http://schemas.openxmlformats.org/drawingml/2006/main" noChangeAspect="1"/>
-                      </wp:cNvGraphicFramePr>
-                      <a:graphic xmlns:a="http://schemas.openxmlformats.org/drawingml/2006/main">
-                        <a:graphicData uri="http://schemas.openxmlformats.org/drawingml/2006/picture">
-                          <pic:pic xmlns:pic="http://schemas.openxmlformats.org/drawingml/2006/picture">
-                            <pic:nvPicPr>
-                              <pic:cNvPr id="0" name="Picture 4"/>
-                              <pic:cNvPicPr>
-                                <a:picLocks noChangeAspect="1" noChangeArrowheads="1"/>
-                              </pic:cNvPicPr>
-                            </pic:nvPicPr>
-                            <pic:blipFill>
-                              <a:blip r:embed="rId7">
-                                <a:extLst>
-                                  <a:ext uri="{28A0092B-C50C-407E-A947-70E740481C1C}">
-                                    <a14:useLocalDpi xmlns:a14="http://schemas.microsoft.com/office/drawing/2010/main" val="0"/>
-                                  </a:ext>
-                                </a:extLst>
-                              </a:blip>
-                              <a:srcRect/>
-                              <a:stretch>
-                                <a:fillRect/>
-                              </a:stretch>
-                            </pic:blipFill>
-                            <pic:spPr bwMode="auto">
-                              <a:xfrm>
-                                <a:off x="0" y="0"/>
-                                <a:ext cx="1905635" cy="1905635"/>
-                              </a:xfrm>
-                              <a:prstGeom prst="rect">
-                                <a:avLst/>
-                              </a:prstGeom>
-                              <a:noFill/>
-                              <a:ln>
-                                <a:noFill/>
-                              </a:ln>
-                            </pic:spPr>
-                          </pic:pic>
-                        </a:graphicData>
-                      </a:graphic>
-                    </wp:inline>
-                  </w:drawing>
-                </w:r>
-              </w:p>
-            </w:tc>
-          </w:sdtContent>
-        </w:sdt>
-      </w:tr>
-      <w:tr>
-        <w:trPr>
-          <w:cnfStyle w:val="000000100000" w:firstRow="0" w:lastRow="0" w:firstColumn="0" w:lastColumn="0" w:oddVBand="0" w:evenVBand="0" w:oddHBand="1" w:evenHBand="0" w:firstRowFirstColumn="0" w:firstRowLastColumn="0" w:lastRowFirstColumn="0" w:lastRowLastColumn="0"/>
-          <w:trHeight w:val="2262"/>
-        </w:trPr>
-        <w:sdt>
-          <w:sdtPr>
-            <w:id w:val="1913421349"/>
-            <w:showingPlcHdr/>
-            <w:picture/>
-          </w:sdtPr>
-          <w:sdtEndPr/>
-          <w:sdtContent>
-            <w:tc>
-              <w:tcPr>
-                <w:cnfStyle w:val="001000000000" w:firstRow="0" w:lastRow="0" w:firstColumn="1" w:lastColumn="0" w:oddVBand="0" w:evenVBand="0" w:oddHBand="0" w:evenHBand="0" w:firstRowFirstColumn="0" w:firstRowLastColumn="0" w:lastRowFirstColumn="0" w:lastRowLastColumn="0"/>
-                <w:tcW w:w="4530" w:type="dxa"/>
-              </w:tcPr>
-              <w:p>
-                <w:pPr>
-                  <w:jc w:val="center"/>
-                </w:pPr>
-                <w:r>
-                  <w:rPr>
-                    <w:noProof/>
-                  </w:rPr>
-                  <w:drawing>
-                    <wp:inline distT="0" distB="0" distL="0" distR="0" wp14:anchorId="4964E91C" wp14:editId="22F62C6C">
-                      <wp:extent cx="1905635" cy="1905635"/>
-                      <wp:effectExtent l="0" t="0" r="0" b="0"/>
-                      <wp:docPr id="35" name="Bild 5"/>
-                      <wp:cNvGraphicFramePr>
-                        <a:graphicFrameLocks xmlns:a="http://schemas.openxmlformats.org/drawingml/2006/main" noChangeAspect="1"/>
-                      </wp:cNvGraphicFramePr>
-                      <a:graphic xmlns:a="http://schemas.openxmlformats.org/drawingml/2006/main">
-                        <a:graphicData uri="http://schemas.openxmlformats.org/drawingml/2006/picture">
-                          <pic:pic xmlns:pic="http://schemas.openxmlformats.org/drawingml/2006/picture">
-                            <pic:nvPicPr>
-                              <pic:cNvPr id="0" name="Picture 5"/>
-                              <pic:cNvPicPr>
-                                <a:picLocks noChangeAspect="1" noChangeArrowheads="1"/>
-                              </pic:cNvPicPr>
-                            </pic:nvPicPr>
-                            <pic:blipFill>
-                              <a:blip r:embed="rId7">
-                                <a:extLst>
-                                  <a:ext uri="{28A0092B-C50C-407E-A947-70E740481C1C}">
-                                    <a14:useLocalDpi xmlns:a14="http://schemas.microsoft.com/office/drawing/2010/main" val="0"/>
-                                  </a:ext>
-                                </a:extLst>
-                              </a:blip>
-                              <a:srcRect/>
-                              <a:stretch>
-                                <a:fillRect/>
-                              </a:stretch>
-                            </pic:blipFill>
-                            <pic:spPr bwMode="auto">
-                              <a:xfrm>
-                                <a:off x="0" y="0"/>
-                                <a:ext cx="1905635" cy="1905635"/>
-                              </a:xfrm>
-                              <a:prstGeom prst="rect">
-                                <a:avLst/>
-                              </a:prstGeom>
-                              <a:noFill/>
-                              <a:ln>
-                                <a:noFill/>
-                              </a:ln>
-                            </pic:spPr>
-                          </pic:pic>
-                        </a:graphicData>
-                      </a:graphic>
-                    </wp:inline>
-                  </w:drawing>
-                </w:r>
-              </w:p>
-            </w:tc>
-          </w:sdtContent>
-        </w:sdt>
-        <w:sdt>
-          <w:sdtPr>
-            <w:id w:val="-2113742940"/>
-            <w:showingPlcHdr/>
-            <w:picture/>
-          </w:sdtPr>
-          <w:sdtEndPr/>
-          <w:sdtContent>
-            <w:tc>
-              <w:tcPr>
-                <w:tcW w:w="4530" w:type="dxa"/>
-              </w:tcPr>
-              <w:p>
-                <w:pPr>
-                  <w:jc w:val="center"/>
-                  <w:cnfStyle w:val="000000100000" w:firstRow="0" w:lastRow="0" w:firstColumn="0" w:lastColumn="0" w:oddVBand="0" w:evenVBand="0" w:oddHBand="1" w:evenHBand="0" w:firstRowFirstColumn="0" w:firstRowLastColumn="0" w:lastRowFirstColumn="0" w:lastRowLastColumn="0"/>
-                </w:pPr>
-                <w:r>
-                  <w:rPr>
-                    <w:noProof/>
-                  </w:rPr>
-                  <w:drawing>
-                    <wp:inline distT="0" distB="0" distL="0" distR="0" wp14:anchorId="767D9C25" wp14:editId="229D3BB5">
-                      <wp:extent cx="1905635" cy="1905635"/>
-                      <wp:effectExtent l="0" t="0" r="0" b="0"/>
-                      <wp:docPr id="36" name="Bild 6"/>
-                      <wp:cNvGraphicFramePr>
-                        <a:graphicFrameLocks xmlns:a="http://schemas.openxmlformats.org/drawingml/2006/main" noChangeAspect="1"/>
-                      </wp:cNvGraphicFramePr>
-                      <a:graphic xmlns:a="http://schemas.openxmlformats.org/drawingml/2006/main">
-                        <a:graphicData uri="http://schemas.openxmlformats.org/drawingml/2006/picture">
-                          <pic:pic xmlns:pic="http://schemas.openxmlformats.org/drawingml/2006/picture">
-                            <pic:nvPicPr>
-                              <pic:cNvPr id="0" name="Picture 6"/>
-                              <pic:cNvPicPr>
-                                <a:picLocks noChangeAspect="1" noChangeArrowheads="1"/>
-                              </pic:cNvPicPr>
-                            </pic:nvPicPr>
-                            <pic:blipFill>
-                              <a:blip r:embed="rId7">
-                                <a:extLst>
-                                  <a:ext uri="{28A0092B-C50C-407E-A947-70E740481C1C}">
-                                    <a14:useLocalDpi xmlns:a14="http://schemas.microsoft.com/office/drawing/2010/main" val="0"/>
-                                  </a:ext>
-                                </a:extLst>
-                              </a:blip>
-                              <a:srcRect/>
-                              <a:stretch>
-                                <a:fillRect/>
-                              </a:stretch>
-                            </pic:blipFill>
-                            <pic:spPr bwMode="auto">
-                              <a:xfrm>
-                                <a:off x="0" y="0"/>
-                                <a:ext cx="1905635" cy="1905635"/>
-                              </a:xfrm>
-                              <a:prstGeom prst="rect">
-                                <a:avLst/>
-                              </a:prstGeom>
-                              <a:noFill/>
-                              <a:ln>
-                                <a:noFill/>
-                              </a:ln>
-                            </pic:spPr>
-                          </pic:pic>
-                        </a:graphicData>
-                      </a:graphic>
-                    </wp:inline>
-                  </w:drawing>
-                </w:r>
-              </w:p>
-            </w:tc>
-          </w:sdtContent>
-        </w:sdt>
+        <w:tc>
+          <w:tcPr>
+            <w:tcW w:w="4530" w:type="dxa"/>
+          </w:tcPr>
+          <w:p/>
+        </w:tc>
+        <w:tc>
+          <w:tcPr>
+            <w:tcW w:w="4530" w:type="dxa"/>
+          </w:tcPr>
+          <w:p/>
+        </w:tc>
       </w:tr>
     </w:tbl>
     <w:p/>
+    <w:p/>
     <w:sectPr>
-      <w:headerReference w:type="default" r:id="rId8"/>
-      <w:footerReference w:type="default" r:id="rId9"/>
+      <w:headerReference w:type="default" r:id="rId11"/>
+      <w:footerReference w:type="default" r:id="rId12"/>
       <w:pgSz w:w="11906" w:h="16838"/>
       <w:pgMar w:top="2268" w:right="1418" w:bottom="1134" w:left="1418" w:header="709" w:footer="709" w:gutter="0"/>
       <w:cols w:space="708"/>
@@ -4023,7 +3960,7 @@
 </file>
 
 <file path=word/endnotes.xml><?xml version="1.0" encoding="utf-8"?>
-<w:endnotes xmlns:wpc="http://schemas.microsoft.com/office/word/2010/wordprocessingCanvas" xmlns:cx="http://schemas.microsoft.com/office/drawing/2014/chartex" xmlns:cx1="http://schemas.microsoft.com/office/drawing/2015/9/8/chartex" xmlns:cx2="http://schemas.microsoft.com/office/drawing/2015/10/21/chartex" xmlns:cx3="http://schemas.microsoft.com/office/drawing/2016/5/9/chartex" xmlns:cx4="http://schemas.microsoft.com/office/drawing/2016/5/10/chartex" xmlns:cx5="http://schemas.microsoft.com/office/drawing/2016/5/11/chartex" xmlns:cx6="http://schemas.microsoft.com/office/drawing/2016/5/12/chartex" xmlns:cx7="http://schemas.microsoft.com/office/drawing/2016/5/13/chartex" xmlns:cx8="http://schemas.microsoft.com/office/drawing/2016/5/14/chartex" xmlns:mc="http://schemas.openxmlformats.org/markup-compatibility/2006" xmlns:aink="http://schemas.microsoft.com/office/drawing/2016/ink" xmlns:am3d="http://schemas.microsoft.com/office/drawing/2017/model3d" xmlns:o="urn:schemas-microsoft-com:office:office" xmlns:r="http://schemas.openxmlformats.org/officeDocument/2006/relationships" xmlns:m="http://schemas.openxmlformats.org/officeDocument/2006/math" xmlns:v="urn:schemas-microsoft-com:vml" xmlns:wp14="http://schemas.microsoft.com/office/word/2010/wordprocessingDrawing" xmlns:wp="http://schemas.openxmlformats.org/drawingml/2006/wordprocessingDrawing" xmlns:w10="urn:schemas-microsoft-com:office:word" xmlns:w="http://schemas.openxmlformats.org/wordprocessingml/2006/main" xmlns:w14="http://schemas.microsoft.com/office/word/2010/wordml" xmlns:w15="http://schemas.microsoft.com/office/word/2012/wordml" xmlns:w16cex="http://schemas.microsoft.com/office/word/2018/wordml/cex" xmlns:w16cid="http://schemas.microsoft.com/office/word/2016/wordml/cid" xmlns:w16="http://schemas.microsoft.com/office/word/2018/wordml" xmlns:w16sdtdh="http://schemas.microsoft.com/office/word/2020/wordml/sdtdatahash" xmlns:w16se="http://schemas.microsoft.com/office/word/2015/wordml/symex" xmlns:wpg="http://schemas.microsoft.com/office/word/2010/wordprocessingGroup" xmlns:wpi="http://schemas.microsoft.com/office/word/2010/wordprocessingInk" xmlns:wne="http://schemas.microsoft.com/office/word/2006/wordml" xmlns:wps="http://schemas.microsoft.com/office/word/2010/wordprocessingShape" mc:Ignorable="w14 w15 w16se w16cid w16 w16cex w16sdtdh wp14">
+<w:endnotes xmlns:wpc="http://schemas.microsoft.com/office/word/2010/wordprocessingCanvas" xmlns:cx="http://schemas.microsoft.com/office/drawing/2014/chartex" xmlns:cx1="http://schemas.microsoft.com/office/drawing/2015/9/8/chartex" xmlns:cx2="http://schemas.microsoft.com/office/drawing/2015/10/21/chartex" xmlns:cx3="http://schemas.microsoft.com/office/drawing/2016/5/9/chartex" xmlns:cx4="http://schemas.microsoft.com/office/drawing/2016/5/10/chartex" xmlns:cx5="http://schemas.microsoft.com/office/drawing/2016/5/11/chartex" xmlns:cx6="http://schemas.microsoft.com/office/drawing/2016/5/12/chartex" xmlns:cx7="http://schemas.microsoft.com/office/drawing/2016/5/13/chartex" xmlns:cx8="http://schemas.microsoft.com/office/drawing/2016/5/14/chartex" xmlns:mc="http://schemas.openxmlformats.org/markup-compatibility/2006" xmlns:aink="http://schemas.microsoft.com/office/drawing/2016/ink" xmlns:am3d="http://schemas.microsoft.com/office/drawing/2017/model3d" xmlns:o="urn:schemas-microsoft-com:office:office" xmlns:oel="http://schemas.microsoft.com/office/2019/extlst" xmlns:r="http://schemas.openxmlformats.org/officeDocument/2006/relationships" xmlns:m="http://schemas.openxmlformats.org/officeDocument/2006/math" xmlns:v="urn:schemas-microsoft-com:vml" xmlns:wp14="http://schemas.microsoft.com/office/word/2010/wordprocessingDrawing" xmlns:wp="http://schemas.openxmlformats.org/drawingml/2006/wordprocessingDrawing" xmlns:w10="urn:schemas-microsoft-com:office:word" xmlns:w="http://schemas.openxmlformats.org/wordprocessingml/2006/main" xmlns:w14="http://schemas.microsoft.com/office/word/2010/wordml" xmlns:w15="http://schemas.microsoft.com/office/word/2012/wordml" xmlns:w16cex="http://schemas.microsoft.com/office/word/2018/wordml/cex" xmlns:w16cid="http://schemas.microsoft.com/office/word/2016/wordml/cid" xmlns:w16="http://schemas.microsoft.com/office/word/2018/wordml" xmlns:w16sdtdh="http://schemas.microsoft.com/office/word/2020/wordml/sdtdatahash" xmlns:w16se="http://schemas.microsoft.com/office/word/2015/wordml/symex" xmlns:wpg="http://schemas.microsoft.com/office/word/2010/wordprocessingGroup" xmlns:wpi="http://schemas.microsoft.com/office/word/2010/wordprocessingInk" xmlns:wne="http://schemas.microsoft.com/office/word/2006/wordml" xmlns:wps="http://schemas.microsoft.com/office/word/2010/wordprocessingShape" mc:Ignorable="w14 w15 w16se w16cid w16 w16cex w16sdtdh wp14">
   <w:endnote w:type="separator" w:id="-1">
     <w:p>
       <w:pPr>
@@ -4048,7 +3985,7 @@
 </file>
 
 <file path=word/footer1.xml><?xml version="1.0" encoding="utf-8"?>
-<w:ftr xmlns:wpc="http://schemas.microsoft.com/office/word/2010/wordprocessingCanvas" xmlns:cx="http://schemas.microsoft.com/office/drawing/2014/chartex" xmlns:cx1="http://schemas.microsoft.com/office/drawing/2015/9/8/chartex" xmlns:cx2="http://schemas.microsoft.com/office/drawing/2015/10/21/chartex" xmlns:cx3="http://schemas.microsoft.com/office/drawing/2016/5/9/chartex" xmlns:cx4="http://schemas.microsoft.com/office/drawing/2016/5/10/chartex" xmlns:cx5="http://schemas.microsoft.com/office/drawing/2016/5/11/chartex" xmlns:cx6="http://schemas.microsoft.com/office/drawing/2016/5/12/chartex" xmlns:cx7="http://schemas.microsoft.com/office/drawing/2016/5/13/chartex" xmlns:cx8="http://schemas.microsoft.com/office/drawing/2016/5/14/chartex" xmlns:mc="http://schemas.openxmlformats.org/markup-compatibility/2006" xmlns:aink="http://schemas.microsoft.com/office/drawing/2016/ink" xmlns:am3d="http://schemas.microsoft.com/office/drawing/2017/model3d" xmlns:o="urn:schemas-microsoft-com:office:office" xmlns:r="http://schemas.openxmlformats.org/officeDocument/2006/relationships" xmlns:m="http://schemas.openxmlformats.org/officeDocument/2006/math" xmlns:v="urn:schemas-microsoft-com:vml" xmlns:wp14="http://schemas.microsoft.com/office/word/2010/wordprocessingDrawing" xmlns:wp="http://schemas.openxmlformats.org/drawingml/2006/wordprocessingDrawing" xmlns:w10="urn:schemas-microsoft-com:office:word" xmlns:w="http://schemas.openxmlformats.org/wordprocessingml/2006/main" xmlns:w14="http://schemas.microsoft.com/office/word/2010/wordml" xmlns:w15="http://schemas.microsoft.com/office/word/2012/wordml" xmlns:w16cex="http://schemas.microsoft.com/office/word/2018/wordml/cex" xmlns:w16cid="http://schemas.microsoft.com/office/word/2016/wordml/cid" xmlns:w16="http://schemas.microsoft.com/office/word/2018/wordml" xmlns:w16sdtdh="http://schemas.microsoft.com/office/word/2020/wordml/sdtdatahash" xmlns:w16se="http://schemas.microsoft.com/office/word/2015/wordml/symex" xmlns:wpg="http://schemas.microsoft.com/office/word/2010/wordprocessingGroup" xmlns:wpi="http://schemas.microsoft.com/office/word/2010/wordprocessingInk" xmlns:wne="http://schemas.microsoft.com/office/word/2006/wordml" xmlns:wps="http://schemas.microsoft.com/office/word/2010/wordprocessingShape" mc:Ignorable="w14 w15 w16se w16cid w16 w16cex w16sdtdh wp14">
+<w:ftr xmlns:wpc="http://schemas.microsoft.com/office/word/2010/wordprocessingCanvas" xmlns:cx="http://schemas.microsoft.com/office/drawing/2014/chartex" xmlns:cx1="http://schemas.microsoft.com/office/drawing/2015/9/8/chartex" xmlns:cx2="http://schemas.microsoft.com/office/drawing/2015/10/21/chartex" xmlns:cx3="http://schemas.microsoft.com/office/drawing/2016/5/9/chartex" xmlns:cx4="http://schemas.microsoft.com/office/drawing/2016/5/10/chartex" xmlns:cx5="http://schemas.microsoft.com/office/drawing/2016/5/11/chartex" xmlns:cx6="http://schemas.microsoft.com/office/drawing/2016/5/12/chartex" xmlns:cx7="http://schemas.microsoft.com/office/drawing/2016/5/13/chartex" xmlns:cx8="http://schemas.microsoft.com/office/drawing/2016/5/14/chartex" xmlns:mc="http://schemas.openxmlformats.org/markup-compatibility/2006" xmlns:aink="http://schemas.microsoft.com/office/drawing/2016/ink" xmlns:am3d="http://schemas.microsoft.com/office/drawing/2017/model3d" xmlns:o="urn:schemas-microsoft-com:office:office" xmlns:oel="http://schemas.microsoft.com/office/2019/extlst" xmlns:r="http://schemas.openxmlformats.org/officeDocument/2006/relationships" xmlns:m="http://schemas.openxmlformats.org/officeDocument/2006/math" xmlns:v="urn:schemas-microsoft-com:vml" xmlns:wp14="http://schemas.microsoft.com/office/word/2010/wordprocessingDrawing" xmlns:wp="http://schemas.openxmlformats.org/drawingml/2006/wordprocessingDrawing" xmlns:w10="urn:schemas-microsoft-com:office:word" xmlns:w="http://schemas.openxmlformats.org/wordprocessingml/2006/main" xmlns:w14="http://schemas.microsoft.com/office/word/2010/wordml" xmlns:w15="http://schemas.microsoft.com/office/word/2012/wordml" xmlns:w16cex="http://schemas.microsoft.com/office/word/2018/wordml/cex" xmlns:w16cid="http://schemas.microsoft.com/office/word/2016/wordml/cid" xmlns:w16="http://schemas.microsoft.com/office/word/2018/wordml" xmlns:w16sdtdh="http://schemas.microsoft.com/office/word/2020/wordml/sdtdatahash" xmlns:w16se="http://schemas.microsoft.com/office/word/2015/wordml/symex" xmlns:wpg="http://schemas.microsoft.com/office/word/2010/wordprocessingGroup" xmlns:wpi="http://schemas.microsoft.com/office/word/2010/wordprocessingInk" xmlns:wne="http://schemas.microsoft.com/office/word/2006/wordml" xmlns:wps="http://schemas.microsoft.com/office/word/2010/wordprocessingShape" mc:Ignorable="w14 w15 w16se w16cid w16 w16cex w16sdtdh wp14">
   <w:p>
     <w:pPr>
       <w:pStyle w:val="Fuzeile"/>
@@ -4122,7 +4059,7 @@
 </file>
 
 <file path=word/footnotes.xml><?xml version="1.0" encoding="utf-8"?>
-<w:footnotes xmlns:wpc="http://schemas.microsoft.com/office/word/2010/wordprocessingCanvas" xmlns:cx="http://schemas.microsoft.com/office/drawing/2014/chartex" xmlns:cx1="http://schemas.microsoft.com/office/drawing/2015/9/8/chartex" xmlns:cx2="http://schemas.microsoft.com/office/drawing/2015/10/21/chartex" xmlns:cx3="http://schemas.microsoft.com/office/drawing/2016/5/9/chartex" xmlns:cx4="http://schemas.microsoft.com/office/drawing/2016/5/10/chartex" xmlns:cx5="http://schemas.microsoft.com/office/drawing/2016/5/11/chartex" xmlns:cx6="http://schemas.microsoft.com/office/drawing/2016/5/12/chartex" xmlns:cx7="http://schemas.microsoft.com/office/drawing/2016/5/13/chartex" xmlns:cx8="http://schemas.microsoft.com/office/drawing/2016/5/14/chartex" xmlns:mc="http://schemas.openxmlformats.org/markup-compatibility/2006" xmlns:aink="http://schemas.microsoft.com/office/drawing/2016/ink" xmlns:am3d="http://schemas.microsoft.com/office/drawing/2017/model3d" xmlns:o="urn:schemas-microsoft-com:office:office" xmlns:r="http://schemas.openxmlformats.org/officeDocument/2006/relationships" xmlns:m="http://schemas.openxmlformats.org/officeDocument/2006/math" xmlns:v="urn:schemas-microsoft-com:vml" xmlns:wp14="http://schemas.microsoft.com/office/word/2010/wordprocessingDrawing" xmlns:wp="http://schemas.openxmlformats.org/drawingml/2006/wordprocessingDrawing" xmlns:w10="urn:schemas-microsoft-com:office:word" xmlns:w="http://schemas.openxmlformats.org/wordprocessingml/2006/main" xmlns:w14="http://schemas.microsoft.com/office/word/2010/wordml" xmlns:w15="http://schemas.microsoft.com/office/word/2012/wordml" xmlns:w16cex="http://schemas.microsoft.com/office/word/2018/wordml/cex" xmlns:w16cid="http://schemas.microsoft.com/office/word/2016/wordml/cid" xmlns:w16="http://schemas.microsoft.com/office/word/2018/wordml" xmlns:w16sdtdh="http://schemas.microsoft.com/office/word/2020/wordml/sdtdatahash" xmlns:w16se="http://schemas.microsoft.com/office/word/2015/wordml/symex" xmlns:wpg="http://schemas.microsoft.com/office/word/2010/wordprocessingGroup" xmlns:wpi="http://schemas.microsoft.com/office/word/2010/wordprocessingInk" xmlns:wne="http://schemas.microsoft.com/office/word/2006/wordml" xmlns:wps="http://schemas.microsoft.com/office/word/2010/wordprocessingShape" mc:Ignorable="w14 w15 w16se w16cid w16 w16cex w16sdtdh wp14">
+<w:footnotes xmlns:wpc="http://schemas.microsoft.com/office/word/2010/wordprocessingCanvas" xmlns:cx="http://schemas.microsoft.com/office/drawing/2014/chartex" xmlns:cx1="http://schemas.microsoft.com/office/drawing/2015/9/8/chartex" xmlns:cx2="http://schemas.microsoft.com/office/drawing/2015/10/21/chartex" xmlns:cx3="http://schemas.microsoft.com/office/drawing/2016/5/9/chartex" xmlns:cx4="http://schemas.microsoft.com/office/drawing/2016/5/10/chartex" xmlns:cx5="http://schemas.microsoft.com/office/drawing/2016/5/11/chartex" xmlns:cx6="http://schemas.microsoft.com/office/drawing/2016/5/12/chartex" xmlns:cx7="http://schemas.microsoft.com/office/drawing/2016/5/13/chartex" xmlns:cx8="http://schemas.microsoft.com/office/drawing/2016/5/14/chartex" xmlns:mc="http://schemas.openxmlformats.org/markup-compatibility/2006" xmlns:aink="http://schemas.microsoft.com/office/drawing/2016/ink" xmlns:am3d="http://schemas.microsoft.com/office/drawing/2017/model3d" xmlns:o="urn:schemas-microsoft-com:office:office" xmlns:oel="http://schemas.microsoft.com/office/2019/extlst" xmlns:r="http://schemas.openxmlformats.org/officeDocument/2006/relationships" xmlns:m="http://schemas.openxmlformats.org/officeDocument/2006/math" xmlns:v="urn:schemas-microsoft-com:vml" xmlns:wp14="http://schemas.microsoft.com/office/word/2010/wordprocessingDrawing" xmlns:wp="http://schemas.openxmlformats.org/drawingml/2006/wordprocessingDrawing" xmlns:w10="urn:schemas-microsoft-com:office:word" xmlns:w="http://schemas.openxmlformats.org/wordprocessingml/2006/main" xmlns:w14="http://schemas.microsoft.com/office/word/2010/wordml" xmlns:w15="http://schemas.microsoft.com/office/word/2012/wordml" xmlns:w16cex="http://schemas.microsoft.com/office/word/2018/wordml/cex" xmlns:w16cid="http://schemas.microsoft.com/office/word/2016/wordml/cid" xmlns:w16="http://schemas.microsoft.com/office/word/2018/wordml" xmlns:w16sdtdh="http://schemas.microsoft.com/office/word/2020/wordml/sdtdatahash" xmlns:w16se="http://schemas.microsoft.com/office/word/2015/wordml/symex" xmlns:wpg="http://schemas.microsoft.com/office/word/2010/wordprocessingGroup" xmlns:wpi="http://schemas.microsoft.com/office/word/2010/wordprocessingInk" xmlns:wne="http://schemas.microsoft.com/office/word/2006/wordml" xmlns:wps="http://schemas.microsoft.com/office/word/2010/wordprocessingShape" mc:Ignorable="w14 w15 w16se w16cid w16 w16cex w16sdtdh wp14">
   <w:footnote w:type="separator" w:id="-1">
     <w:p>
       <w:pPr>
@@ -4147,7 +4084,7 @@
 </file>
 
 <file path=word/header1.xml><?xml version="1.0" encoding="utf-8"?>
-<w:hdr xmlns:wpc="http://schemas.microsoft.com/office/word/2010/wordprocessingCanvas" xmlns:cx="http://schemas.microsoft.com/office/drawing/2014/chartex" xmlns:cx1="http://schemas.microsoft.com/office/drawing/2015/9/8/chartex" xmlns:cx2="http://schemas.microsoft.com/office/drawing/2015/10/21/chartex" xmlns:cx3="http://schemas.microsoft.com/office/drawing/2016/5/9/chartex" xmlns:cx4="http://schemas.microsoft.com/office/drawing/2016/5/10/chartex" xmlns:cx5="http://schemas.microsoft.com/office/drawing/2016/5/11/chartex" xmlns:cx6="http://schemas.microsoft.com/office/drawing/2016/5/12/chartex" xmlns:cx7="http://schemas.microsoft.com/office/drawing/2016/5/13/chartex" xmlns:cx8="http://schemas.microsoft.com/office/drawing/2016/5/14/chartex" xmlns:mc="http://schemas.openxmlformats.org/markup-compatibility/2006" xmlns:aink="http://schemas.microsoft.com/office/drawing/2016/ink" xmlns:am3d="http://schemas.microsoft.com/office/drawing/2017/model3d" xmlns:o="urn:schemas-microsoft-com:office:office" xmlns:r="http://schemas.openxmlformats.org/officeDocument/2006/relationships" xmlns:m="http://schemas.openxmlformats.org/officeDocument/2006/math" xmlns:v="urn:schemas-microsoft-com:vml" xmlns:wp14="http://schemas.microsoft.com/office/word/2010/wordprocessingDrawing" xmlns:wp="http://schemas.openxmlformats.org/drawingml/2006/wordprocessingDrawing" xmlns:w10="urn:schemas-microsoft-com:office:word" xmlns:w="http://schemas.openxmlformats.org/wordprocessingml/2006/main" xmlns:w14="http://schemas.microsoft.com/office/word/2010/wordml" xmlns:w15="http://schemas.microsoft.com/office/word/2012/wordml" xmlns:w16cex="http://schemas.microsoft.com/office/word/2018/wordml/cex" xmlns:w16cid="http://schemas.microsoft.com/office/word/2016/wordml/cid" xmlns:w16="http://schemas.microsoft.com/office/word/2018/wordml" xmlns:w16sdtdh="http://schemas.microsoft.com/office/word/2020/wordml/sdtdatahash" xmlns:w16se="http://schemas.microsoft.com/office/word/2015/wordml/symex" xmlns:wpg="http://schemas.microsoft.com/office/word/2010/wordprocessingGroup" xmlns:wpi="http://schemas.microsoft.com/office/word/2010/wordprocessingInk" xmlns:wne="http://schemas.microsoft.com/office/word/2006/wordml" xmlns:wps="http://schemas.microsoft.com/office/word/2010/wordprocessingShape" mc:Ignorable="w14 w15 w16se w16cid w16 w16cex w16sdtdh wp14">
+<w:hdr xmlns:wpc="http://schemas.microsoft.com/office/word/2010/wordprocessingCanvas" xmlns:cx="http://schemas.microsoft.com/office/drawing/2014/chartex" xmlns:cx1="http://schemas.microsoft.com/office/drawing/2015/9/8/chartex" xmlns:cx2="http://schemas.microsoft.com/office/drawing/2015/10/21/chartex" xmlns:cx3="http://schemas.microsoft.com/office/drawing/2016/5/9/chartex" xmlns:cx4="http://schemas.microsoft.com/office/drawing/2016/5/10/chartex" xmlns:cx5="http://schemas.microsoft.com/office/drawing/2016/5/11/chartex" xmlns:cx6="http://schemas.microsoft.com/office/drawing/2016/5/12/chartex" xmlns:cx7="http://schemas.microsoft.com/office/drawing/2016/5/13/chartex" xmlns:cx8="http://schemas.microsoft.com/office/drawing/2016/5/14/chartex" xmlns:mc="http://schemas.openxmlformats.org/markup-compatibility/2006" xmlns:aink="http://schemas.microsoft.com/office/drawing/2016/ink" xmlns:am3d="http://schemas.microsoft.com/office/drawing/2017/model3d" xmlns:o="urn:schemas-microsoft-com:office:office" xmlns:oel="http://schemas.microsoft.com/office/2019/extlst" xmlns:r="http://schemas.openxmlformats.org/officeDocument/2006/relationships" xmlns:m="http://schemas.openxmlformats.org/officeDocument/2006/math" xmlns:v="urn:schemas-microsoft-com:vml" xmlns:wp14="http://schemas.microsoft.com/office/word/2010/wordprocessingDrawing" xmlns:wp="http://schemas.openxmlformats.org/drawingml/2006/wordprocessingDrawing" xmlns:w10="urn:schemas-microsoft-com:office:word" xmlns:w="http://schemas.openxmlformats.org/wordprocessingml/2006/main" xmlns:w14="http://schemas.microsoft.com/office/word/2010/wordml" xmlns:w15="http://schemas.microsoft.com/office/word/2012/wordml" xmlns:w16cex="http://schemas.microsoft.com/office/word/2018/wordml/cex" xmlns:w16cid="http://schemas.microsoft.com/office/word/2016/wordml/cid" xmlns:w16="http://schemas.microsoft.com/office/word/2018/wordml" xmlns:w16sdtdh="http://schemas.microsoft.com/office/word/2020/wordml/sdtdatahash" xmlns:w16se="http://schemas.microsoft.com/office/word/2015/wordml/symex" xmlns:wpg="http://schemas.microsoft.com/office/word/2010/wordprocessingGroup" xmlns:wpi="http://schemas.microsoft.com/office/word/2010/wordprocessingInk" xmlns:wne="http://schemas.microsoft.com/office/word/2006/wordml" xmlns:wps="http://schemas.microsoft.com/office/word/2010/wordprocessingShape" mc:Ignorable="w14 w15 w16se w16cid w16 w16cex w16sdtdh wp14">
   <w:p>
     <w:pPr>
       <w:pStyle w:val="Kopfzeile"/>
@@ -5455,7 +5392,7 @@
 </file>
 
 <file path=word/glossary/document.xml><?xml version="1.0" encoding="utf-8"?>
-<w:glossaryDocument xmlns:wpc="http://schemas.microsoft.com/office/word/2010/wordprocessingCanvas" xmlns:cx="http://schemas.microsoft.com/office/drawing/2014/chartex" xmlns:cx1="http://schemas.microsoft.com/office/drawing/2015/9/8/chartex" xmlns:cx2="http://schemas.microsoft.com/office/drawing/2015/10/21/chartex" xmlns:cx3="http://schemas.microsoft.com/office/drawing/2016/5/9/chartex" xmlns:cx4="http://schemas.microsoft.com/office/drawing/2016/5/10/chartex" xmlns:cx5="http://schemas.microsoft.com/office/drawing/2016/5/11/chartex" xmlns:cx6="http://schemas.microsoft.com/office/drawing/2016/5/12/chartex" xmlns:cx7="http://schemas.microsoft.com/office/drawing/2016/5/13/chartex" xmlns:cx8="http://schemas.microsoft.com/office/drawing/2016/5/14/chartex" xmlns:mc="http://schemas.openxmlformats.org/markup-compatibility/2006" xmlns:aink="http://schemas.microsoft.com/office/drawing/2016/ink" xmlns:am3d="http://schemas.microsoft.com/office/drawing/2017/model3d" xmlns:o="urn:schemas-microsoft-com:office:office" xmlns:r="http://schemas.openxmlformats.org/officeDocument/2006/relationships" xmlns:m="http://schemas.openxmlformats.org/officeDocument/2006/math" xmlns:v="urn:schemas-microsoft-com:vml" xmlns:wp14="http://schemas.microsoft.com/office/word/2010/wordprocessingDrawing" xmlns:wp="http://schemas.openxmlformats.org/drawingml/2006/wordprocessingDrawing" xmlns:w10="urn:schemas-microsoft-com:office:word" xmlns:w="http://schemas.openxmlformats.org/wordprocessingml/2006/main" xmlns:w14="http://schemas.microsoft.com/office/word/2010/wordml" xmlns:w15="http://schemas.microsoft.com/office/word/2012/wordml" xmlns:w16cex="http://schemas.microsoft.com/office/word/2018/wordml/cex" xmlns:w16cid="http://schemas.microsoft.com/office/word/2016/wordml/cid" xmlns:w16="http://schemas.microsoft.com/office/word/2018/wordml" xmlns:w16sdtdh="http://schemas.microsoft.com/office/word/2020/wordml/sdtdatahash" xmlns:w16se="http://schemas.microsoft.com/office/word/2015/wordml/symex" xmlns:wpg="http://schemas.microsoft.com/office/word/2010/wordprocessingGroup" xmlns:wpi="http://schemas.microsoft.com/office/word/2010/wordprocessingInk" xmlns:wne="http://schemas.microsoft.com/office/word/2006/wordml" xmlns:wps="http://schemas.microsoft.com/office/word/2010/wordprocessingShape" mc:Ignorable="w14 w15 w16se w16cid w16 w16cex w16sdtdh wp14">
+<w:glossaryDocument xmlns:wpc="http://schemas.microsoft.com/office/word/2010/wordprocessingCanvas" xmlns:cx="http://schemas.microsoft.com/office/drawing/2014/chartex" xmlns:cx1="http://schemas.microsoft.com/office/drawing/2015/9/8/chartex" xmlns:cx2="http://schemas.microsoft.com/office/drawing/2015/10/21/chartex" xmlns:cx3="http://schemas.microsoft.com/office/drawing/2016/5/9/chartex" xmlns:cx4="http://schemas.microsoft.com/office/drawing/2016/5/10/chartex" xmlns:cx5="http://schemas.microsoft.com/office/drawing/2016/5/11/chartex" xmlns:cx6="http://schemas.microsoft.com/office/drawing/2016/5/12/chartex" xmlns:cx7="http://schemas.microsoft.com/office/drawing/2016/5/13/chartex" xmlns:cx8="http://schemas.microsoft.com/office/drawing/2016/5/14/chartex" xmlns:mc="http://schemas.openxmlformats.org/markup-compatibility/2006" xmlns:aink="http://schemas.microsoft.com/office/drawing/2016/ink" xmlns:am3d="http://schemas.microsoft.com/office/drawing/2017/model3d" xmlns:o="urn:schemas-microsoft-com:office:office" xmlns:oel="http://schemas.microsoft.com/office/2019/extlst" xmlns:r="http://schemas.openxmlformats.org/officeDocument/2006/relationships" xmlns:m="http://schemas.openxmlformats.org/officeDocument/2006/math" xmlns:v="urn:schemas-microsoft-com:vml" xmlns:wp14="http://schemas.microsoft.com/office/word/2010/wordprocessingDrawing" xmlns:wp="http://schemas.openxmlformats.org/drawingml/2006/wordprocessingDrawing" xmlns:w10="urn:schemas-microsoft-com:office:word" xmlns:w="http://schemas.openxmlformats.org/wordprocessingml/2006/main" xmlns:w14="http://schemas.microsoft.com/office/word/2010/wordml" xmlns:w15="http://schemas.microsoft.com/office/word/2012/wordml" xmlns:w16cex="http://schemas.microsoft.com/office/word/2018/wordml/cex" xmlns:w16cid="http://schemas.microsoft.com/office/word/2016/wordml/cid" xmlns:w16="http://schemas.microsoft.com/office/word/2018/wordml" xmlns:w16sdtdh="http://schemas.microsoft.com/office/word/2020/wordml/sdtdatahash" xmlns:w16se="http://schemas.microsoft.com/office/word/2015/wordml/symex" xmlns:wpg="http://schemas.microsoft.com/office/word/2010/wordprocessingGroup" xmlns:wpi="http://schemas.microsoft.com/office/word/2010/wordprocessingInk" xmlns:wne="http://schemas.microsoft.com/office/word/2006/wordml" xmlns:wps="http://schemas.microsoft.com/office/word/2010/wordprocessingShape" mc:Ignorable="w14 w15 w16se w16cid w16 w16cex w16sdtdh wp14">
   <w:docParts>
     <w:docPart>
       <w:docPartPr>
@@ -7112,7 +7049,9 @@
     <w:rsid w:val="005426B9"/>
     <w:rsid w:val="005E5511"/>
     <w:rsid w:val="00626B43"/>
+    <w:rsid w:val="00630AF7"/>
     <w:rsid w:val="00B00200"/>
+    <w:rsid w:val="00F04B51"/>
   </w:rsids>
   <m:mathPr>
     <m:mathFont m:val="Cambria Math"/>

</xml_diff>